<commit_message>
update documentation and report
</commit_message>
<xml_diff>
--- a/doc/project_notes/Milestone 2 Waterwells report-v3.docx
+++ b/doc/project_notes/Milestone 2 Waterwells report-v3.docx
@@ -5,31 +5,17 @@
     <w:p>
       <w:pPr>
         <w:pStyle w:val="Heading1"/>
-        <w:jc w:val="center"/>
-        <w:rPr>
-          <w:b/>
-          <w:bCs/>
-        </w:rPr>
-      </w:pPr>
-      <w:r>
-        <w:rPr>
-          <w:b/>
-          <w:bCs/>
-        </w:rPr>
+        <w:rPr>
+          <w:b w:val="0"/>
+        </w:rPr>
+      </w:pPr>
+      <w:r>
         <w:t>California Ground Water Dat</w:t>
       </w:r>
       <w:r>
-        <w:rPr>
-          <w:b/>
-          <w:bCs/>
-        </w:rPr>
         <w:t>a</w:t>
       </w:r>
       <w:r>
-        <w:rPr>
-          <w:b/>
-          <w:bCs/>
-        </w:rPr>
         <w:t>set : Prediction of Groundwater depth</w:t>
       </w:r>
     </w:p>
@@ -79,6 +65,7 @@
     </w:p>
     <w:p>
       <w:pPr>
+        <w:pStyle w:val="Heading1"/>
         <w:rPr>
           <w:rStyle w:val="IntenseReference"/>
         </w:rPr>
@@ -177,7 +164,6 @@
           <w:spacing w:val="5"/>
         </w:rPr>
       </w:pPr>
-      <w:proofErr w:type="spellStart"/>
       <w:r>
         <w:rPr>
           <w:rFonts w:ascii="Calibri" w:hAnsi="Calibri" w:cs="Calibri"/>
@@ -194,28 +180,7 @@
         <w:rPr>
           <w:rFonts w:ascii="Calibri" w:hAnsi="Calibri" w:cs="Calibri"/>
         </w:rPr>
-        <w:t>ndex</w:t>
-      </w:r>
-      <w:proofErr w:type="spellEnd"/>
-      <w:r>
-        <w:rPr>
-          <w:rFonts w:ascii="Calibri" w:hAnsi="Calibri" w:cs="Calibri"/>
-        </w:rPr>
-        <w:t xml:space="preserve"> </w:t>
-      </w:r>
-      <w:proofErr w:type="spellStart"/>
-      <w:r>
-        <w:rPr>
-          <w:rFonts w:ascii="Calibri" w:hAnsi="Calibri" w:cs="Calibri"/>
-        </w:rPr>
-        <w:t>dataframes</w:t>
-      </w:r>
-      <w:proofErr w:type="spellEnd"/>
-      <w:r>
-        <w:rPr>
-          <w:rFonts w:ascii="Calibri" w:hAnsi="Calibri" w:cs="Calibri"/>
-        </w:rPr>
-        <w:t xml:space="preserve"> in Pandas</w:t>
+        <w:t>ndex dataframes in Pandas</w:t>
       </w:r>
     </w:p>
     <w:p>
@@ -243,16 +208,8 @@
         <w:rPr>
           <w:rFonts w:ascii="Calibri" w:hAnsi="Calibri" w:cs="Calibri"/>
         </w:rPr>
-        <w:t xml:space="preserve"> and </w:t>
-      </w:r>
-      <w:proofErr w:type="spellStart"/>
-      <w:r>
-        <w:rPr>
-          <w:rFonts w:ascii="Calibri" w:hAnsi="Calibri" w:cs="Calibri"/>
-        </w:rPr>
-        <w:t>TargetRansformationRegressor</w:t>
-      </w:r>
-      <w:proofErr w:type="spellEnd"/>
+        <w:t xml:space="preserve"> and TargetRansformationRegressor</w:t>
+      </w:r>
     </w:p>
     <w:p>
       <w:pPr>
@@ -337,37 +294,16 @@
           <w:rStyle w:val="IntenseReference"/>
         </w:rPr>
       </w:pPr>
-      <w:proofErr w:type="spellStart"/>
       <w:r>
         <w:rPr>
           <w:rFonts w:ascii="Calibri" w:hAnsi="Calibri" w:cs="Calibri"/>
         </w:rPr>
-        <w:t>PyCaret</w:t>
-      </w:r>
-      <w:proofErr w:type="spellEnd"/>
-      <w:r>
-        <w:rPr>
-          <w:rFonts w:ascii="Calibri" w:hAnsi="Calibri" w:cs="Calibri"/>
-        </w:rPr>
-        <w:t xml:space="preserve"> and </w:t>
-      </w:r>
-      <w:proofErr w:type="spellStart"/>
-      <w:r>
-        <w:rPr>
-          <w:rFonts w:ascii="Calibri" w:hAnsi="Calibri" w:cs="Calibri"/>
-        </w:rPr>
-        <w:t>MLFlow</w:t>
-      </w:r>
-      <w:proofErr w:type="spellEnd"/>
-      <w:r>
-        <w:rPr>
-          <w:rFonts w:ascii="Calibri" w:hAnsi="Calibri" w:cs="Calibri"/>
-        </w:rPr>
-        <w:t xml:space="preserve"> for automation</w:t>
-      </w:r>
-    </w:p>
-    <w:p>
-      <w:pPr>
+        <w:t>PyCaret and MLFlow for automation</w:t>
+      </w:r>
+    </w:p>
+    <w:p>
+      <w:pPr>
+        <w:pStyle w:val="Heading1"/>
         <w:rPr>
           <w:rStyle w:val="IntenseReference"/>
         </w:rPr>
@@ -625,7 +561,7 @@
           <w:color w:val="202020"/>
           <w:shd w:val="clear" w:color="auto" w:fill="FFFFFF"/>
         </w:rPr>
-        <w:t xml:space="preserve"> The feature imputations for several township ranges depend on the value of the same township range in previous years, for </w:t>
+        <w:t xml:space="preserve"> The feature imputations for several township ranges depend on the value of the same township range in previous years, for instance in the case of crops, vegetation and soil. This made the splitting of datasets into train and test </w:t>
       </w:r>
       <w:r>
         <w:rPr>
@@ -634,7 +570,7 @@
           <w:shd w:val="clear" w:color="auto" w:fill="FFFFFF"/>
         </w:rPr>
         <w:lastRenderedPageBreak/>
-        <w:t>instance in the case of crops, vegetation and soil. This made the splitting of datasets into train and test sets rather tricky as to transform data in the test set</w:t>
+        <w:t>sets rather tricky as to transform data in the test set</w:t>
       </w:r>
       <w:r>
         <w:rPr>
@@ -671,6 +607,7 @@
     </w:p>
     <w:p>
       <w:pPr>
+        <w:pStyle w:val="Heading1"/>
         <w:rPr>
           <w:rStyle w:val="IntenseReference"/>
         </w:rPr>
@@ -739,18 +676,8 @@
           <w:color w:val="202020"/>
           <w:shd w:val="clear" w:color="auto" w:fill="FFFFFF"/>
         </w:rPr>
-        <w:t xml:space="preserve">The time series has a linear response to its </w:t>
-      </w:r>
-      <w:proofErr w:type="spellStart"/>
-      <w:r>
-        <w:rPr>
-          <w:rFonts w:ascii="Calibri" w:hAnsi="Calibri" w:cs="Calibri"/>
-          <w:color w:val="202020"/>
-          <w:shd w:val="clear" w:color="auto" w:fill="FFFFFF"/>
-        </w:rPr>
-        <w:t>predictors.</w:t>
-      </w:r>
-      <w:proofErr w:type="spellEnd"/>
+        <w:t>The time series has a linear response to its predictors.</w:t>
+      </w:r>
     </w:p>
     <w:p>
       <w:pPr>
@@ -950,6 +877,9 @@
       </w:pPr>
     </w:p>
     <w:p>
+      <w:pPr>
+        <w:pStyle w:val="Heading1"/>
+      </w:pPr>
       <w:r>
         <w:rPr>
           <w:rStyle w:val="IntenseReference"/>
@@ -1119,10 +1049,10 @@
         </w:rPr>
         <w:lastRenderedPageBreak/>
         <w:drawing>
-          <wp:inline distT="0" distB="0" distL="0" distR="0" wp14:anchorId="68669B44" wp14:editId="243B9385">
-            <wp:extent cx="5943600" cy="4568190"/>
-            <wp:effectExtent l="0" t="0" r="0" b="0"/>
-            <wp:docPr id="12" name="Picture 12" descr="Graphical user interface, text&#10;&#10;Description automatically generated"/>
+          <wp:inline distT="0" distB="0" distL="0" distR="0" wp14:anchorId="6EF1DF83" wp14:editId="33DD3F22">
+            <wp:extent cx="5931535" cy="4563745"/>
+            <wp:effectExtent l="0" t="0" r="0" b="8255"/>
+            <wp:docPr id="19" name="Picture 19"/>
             <wp:cNvGraphicFramePr>
               <a:graphicFrameLocks xmlns:a="http://schemas.openxmlformats.org/drawingml/2006/main" noChangeAspect="1"/>
             </wp:cNvGraphicFramePr>
@@ -1130,7 +1060,7 @@
               <a:graphicData uri="http://schemas.openxmlformats.org/drawingml/2006/picture">
                 <pic:pic xmlns:pic="http://schemas.openxmlformats.org/drawingml/2006/picture">
                   <pic:nvPicPr>
-                    <pic:cNvPr id="12" name="Picture 12" descr="Graphical user interface, text&#10;&#10;Description automatically generated"/>
+                    <pic:cNvPr id="0" name="Picture 1"/>
                     <pic:cNvPicPr>
                       <a:picLocks noChangeAspect="1" noChangeArrowheads="1"/>
                     </pic:cNvPicPr>
@@ -1151,7 +1081,7 @@
                   <pic:spPr bwMode="auto">
                     <a:xfrm>
                       <a:off x="0" y="0"/>
-                      <a:ext cx="5943600" cy="4568190"/>
+                      <a:ext cx="5931535" cy="4563745"/>
                     </a:xfrm>
                     <a:prstGeom prst="rect">
                       <a:avLst/>
@@ -1233,15 +1163,7 @@
       </w:r>
       <w:r>
         <w:br/>
-        <w:t xml:space="preserve">4) Usage of Voronoi diagrams to extend data collected from a station to a </w:t>
-      </w:r>
-      <w:proofErr w:type="spellStart"/>
-      <w:r>
-        <w:t>townsip</w:t>
-      </w:r>
-      <w:proofErr w:type="spellEnd"/>
-      <w:r>
-        <w:t xml:space="preserve">-rage. A Voronoi diagram is a </w:t>
+        <w:t xml:space="preserve">4) Usage of Voronoi diagrams to extend data collected from a station to a townsip-rage. A Voronoi diagram is a </w:t>
       </w:r>
       <w:r>
         <w:rPr>
@@ -1480,23 +1402,7 @@
           <w:i/>
           <w:iCs/>
         </w:rPr>
-        <w:t xml:space="preserve">We have several variables that are null as seen in the chart above. A pipeline was created using </w:t>
-      </w:r>
-      <w:proofErr w:type="spellStart"/>
-      <w:r>
-        <w:rPr>
-          <w:i/>
-          <w:iCs/>
-        </w:rPr>
-        <w:t>SKLearn</w:t>
-      </w:r>
-      <w:proofErr w:type="spellEnd"/>
-      <w:r>
-        <w:rPr>
-          <w:i/>
-          <w:iCs/>
-        </w:rPr>
-        <w:t xml:space="preserve"> to perform the following imputations and transformations.</w:t>
+        <w:t>We have several variables that are null as seen in the chart above. A pipeline was created using SKLearn to perform the following imputations and transformations.</w:t>
       </w:r>
     </w:p>
     <w:p>
@@ -1535,15 +1441,7 @@
         <w:br/>
       </w:r>
       <w:r>
-        <w:t xml:space="preserve">We do not have data for the above vegetation after 2014 for any of the </w:t>
-      </w:r>
-      <w:proofErr w:type="spellStart"/>
-      <w:r>
-        <w:t>TownshipRanges</w:t>
-      </w:r>
-      <w:proofErr w:type="spellEnd"/>
-      <w:r>
-        <w:t>. That is</w:t>
+        <w:t>We do not have data for the above vegetation after 2014 for any of the TownshipRanges. That is</w:t>
       </w:r>
       <w:r>
         <w:t>,</w:t>
@@ -1567,23 +1465,7 @@
       </w:r>
       <w:r>
         <w:br/>
-        <w:t xml:space="preserve">We will be making an assumption that the vegetation landscape of a </w:t>
-      </w:r>
-      <w:proofErr w:type="spellStart"/>
-      <w:r>
-        <w:t>TownshipRange</w:t>
-      </w:r>
-      <w:proofErr w:type="spellEnd"/>
-      <w:r>
-        <w:t xml:space="preserve"> does not radically differ from year to year. The vegetation values will carry over from 2014 for these vegetation types for each of the township ranges. The imputation is carried out by finding the mean of the data for all Townships. This will be the only available data in the year 2016. This is then filled into the rest of the years for each </w:t>
-      </w:r>
-      <w:proofErr w:type="spellStart"/>
-      <w:r>
-        <w:t>TownshipRange</w:t>
-      </w:r>
-      <w:proofErr w:type="spellEnd"/>
-      <w:r>
-        <w:t xml:space="preserve"> using a merge.</w:t>
+        <w:t>We will be making an assumption that the vegetation landscape of a TownshipRange does not radically differ from year to year. The vegetation values will carry over from 2014 for these vegetation types for each of the township ranges. The imputation is carried out by finding the mean of the data for all Townships. This will be the only available data in the year 2016. This is then filled into the rest of the years for each TownshipRange using a merge.</w:t>
       </w:r>
     </w:p>
     <w:p>
@@ -1643,15 +1525,7 @@
         <w:br/>
       </w:r>
       <w:r>
-        <w:t xml:space="preserve">We assume little year-to-year variation in crop farming and extended the data for the missing years (2015, 2017, 2019) with the data from the previous years (i.e. we assume that 2015 crops = 2014 crops). We understand that farming practices like crop rotation would challenge these assumptions. The imputation is carried out by sorting the </w:t>
-      </w:r>
-      <w:proofErr w:type="spellStart"/>
-      <w:r>
-        <w:t>dataframe</w:t>
-      </w:r>
-      <w:proofErr w:type="spellEnd"/>
-      <w:r>
-        <w:t xml:space="preserve"> by year and then township and then forward filling the data over to the years following.</w:t>
+        <w:t>We assume little year-to-year variation in crop farming and extended the data for the missing years (2015, 2017, 2019) with the data from the previous years (i.e. we assume that 2015 crops = 2014 crops). We understand that farming practices like crop rotation would challenge these assumptions. The imputation is carried out by sorting the dataframe by year and then township and then forward filling the data over to the years following.</w:t>
       </w:r>
       <w:r>
         <w:rPr>
@@ -1716,23 +1590,7 @@
         <w:br/>
       </w:r>
       <w:r>
-        <w:t xml:space="preserve">We will be making an assumption that the basic nature of the soil of a </w:t>
-      </w:r>
-      <w:proofErr w:type="spellStart"/>
-      <w:r>
-        <w:t>TownshipRange</w:t>
-      </w:r>
-      <w:proofErr w:type="spellEnd"/>
-      <w:r>
-        <w:t xml:space="preserve"> does not radically differ from year to year. As we do not expect the soil type to change from year, the 2016 soil data are used for all the other years. The imputation is carried out by finding the mean of the data for all Townships. This will be the only available data in the year 2016. This is then filled into the rest of the years for each </w:t>
-      </w:r>
-      <w:proofErr w:type="spellStart"/>
-      <w:r>
-        <w:t>TownshipRange</w:t>
-      </w:r>
-      <w:proofErr w:type="spellEnd"/>
-      <w:r>
-        <w:t xml:space="preserve"> using a merge.</w:t>
+        <w:t>We will be making an assumption that the basic nature of the soil of a TownshipRange does not radically differ from year to year. As we do not expect the soil type to change from year, the 2016 soil data are used for all the other years. The imputation is carried out by finding the mean of the data for all Townships. This will be the only available data in the year 2016. This is then filled into the rest of the years for each TownshipRange using a merge.</w:t>
       </w:r>
     </w:p>
     <w:p>
@@ -1818,52 +1676,12 @@
         <w:br/>
       </w:r>
       <w:r>
-        <w:t xml:space="preserve">We impute the GROUNDSURFACEELEVATION_AVG for a </w:t>
-      </w:r>
-      <w:proofErr w:type="spellStart"/>
-      <w:r>
-        <w:t>TownshipRange</w:t>
-      </w:r>
-      <w:proofErr w:type="spellEnd"/>
-      <w:r>
-        <w:t xml:space="preserve"> as the mean of the values </w:t>
-      </w:r>
-      <w:proofErr w:type="spellStart"/>
-      <w:r>
-        <w:t>over all</w:t>
-      </w:r>
-      <w:proofErr w:type="spellEnd"/>
-      <w:r>
-        <w:t xml:space="preserve"> years for that </w:t>
-      </w:r>
-      <w:proofErr w:type="spellStart"/>
-      <w:r>
-        <w:t>TownshipRange</w:t>
-      </w:r>
-      <w:proofErr w:type="spellEnd"/>
-      <w:r>
-        <w:t xml:space="preserve">. This value that is stored in the data is the average of the elevation of the ground where wells were constructed in that </w:t>
-      </w:r>
-      <w:proofErr w:type="spellStart"/>
-      <w:r>
-        <w:t>TownshipRange</w:t>
-      </w:r>
-      <w:proofErr w:type="spellEnd"/>
-      <w:r>
-        <w:t xml:space="preserve"> and hence elevation was known.</w:t>
-      </w:r>
-    </w:p>
-    <w:p>
-      <w:r>
-        <w:t xml:space="preserve">But this does not cover all the </w:t>
-      </w:r>
-      <w:proofErr w:type="spellStart"/>
-      <w:r>
-        <w:t>NaNs</w:t>
-      </w:r>
-      <w:proofErr w:type="spellEnd"/>
-      <w:r>
-        <w:t xml:space="preserve"> since 76 TRs do not have any value at all and they should be filled with the average elevation of the entire area</w:t>
+        <w:t>We impute the GROUNDSURFACEELEVATION_AVG for a TownshipRange as the mean of the values over all years for that TownshipRange. This value that is stored in the data is the average of the elevation of the ground where wells were constructed in that TownshipRange and hence elevation was known.</w:t>
+      </w:r>
+    </w:p>
+    <w:p>
+      <w:r>
+        <w:t>But this does not cover all the NaNs since 76 TRs do not have any value at all and they should be filled with the average elevation of the entire area</w:t>
       </w:r>
       <w:r>
         <w:t>.</w:t>
@@ -1871,15 +1689,7 @@
     </w:p>
     <w:p>
       <w:r>
-        <w:t xml:space="preserve">For the other variables since they are the average of the well yield, static water level, top of perforated interval, bottom of perforated interval and total completed depth of the wells constructed in each </w:t>
-      </w:r>
-      <w:proofErr w:type="spellStart"/>
-      <w:r>
-        <w:t>TownshipRange</w:t>
-      </w:r>
-      <w:proofErr w:type="spellEnd"/>
-      <w:r>
-        <w:t xml:space="preserve"> and so if there are no wells newly constructed, in a township range in a certain year, this value will be set to 0 as these variables are well specific measurements.</w:t>
+        <w:t>For the other variables since they are the average of the well yield, static water level, top of perforated interval, bottom of perforated interval and total completed depth of the wells constructed in each TownshipRange and so if there are no wells newly constructed, in a township range in a certain year, this value will be set to 0 as these variables are well specific measurements.</w:t>
       </w:r>
     </w:p>
     <w:p>
@@ -1941,15 +1751,7 @@
         <w:br/>
       </w:r>
       <w:r>
-        <w:t xml:space="preserve">Since in these years, California was stricken with drought, we will impute the values to be the minimum of the PCT_OF_CAPACITY for that </w:t>
-      </w:r>
-      <w:proofErr w:type="spellStart"/>
-      <w:r>
-        <w:t>TownshipRange</w:t>
-      </w:r>
-      <w:proofErr w:type="spellEnd"/>
-      <w:r>
-        <w:t>.</w:t>
+        <w:t>Since in these years, California was stricken with drought, we will impute the values to be the minimum of the PCT_OF_CAPACITY for that TownshipRange.</w:t>
       </w:r>
     </w:p>
     <w:p>
@@ -2009,15 +1811,7 @@
         <w:br/>
       </w:r>
       <w:r>
-        <w:t xml:space="preserve">We will be using the previous years(2020's) trend over the year 2019 and add to the previous years (2020) value for each </w:t>
-      </w:r>
-      <w:proofErr w:type="spellStart"/>
-      <w:r>
-        <w:t>TownshipRanges</w:t>
-      </w:r>
-      <w:proofErr w:type="spellEnd"/>
-      <w:r>
-        <w:t xml:space="preserve"> for the missing values in year 2021.</w:t>
+        <w:t>We will be using the previous years(2020's) trend over the year 2019 and add to the previous years (2020) value for each TownshipRanges for the missing values in year 2021.</w:t>
       </w:r>
     </w:p>
     <w:p>
@@ -2037,23 +1831,7 @@
         <w:t xml:space="preserve">Challenges faced : </w:t>
       </w:r>
       <w:r>
-        <w:t xml:space="preserve">Pipeline steps are executed serially, where the output from the first step is passed to the second step, and so on. </w:t>
-      </w:r>
-      <w:proofErr w:type="spellStart"/>
-      <w:r>
-        <w:t>ColumnTransformers</w:t>
-      </w:r>
-      <w:proofErr w:type="spellEnd"/>
-      <w:r>
-        <w:t xml:space="preserve"> are different in that each step is executed separately, and the transformed features are concatenated at the end. By default, any columns you pass into the </w:t>
-      </w:r>
-      <w:proofErr w:type="spellStart"/>
-      <w:r>
-        <w:t>ColumnTransformer</w:t>
-      </w:r>
-      <w:proofErr w:type="spellEnd"/>
-      <w:r>
-        <w:t xml:space="preserve"> that aren’t specified to be transformed will be dropped (remainder='drop'). If you have columns that you want to include but do not need to be transformed, specify </w:t>
+        <w:t xml:space="preserve">Pipeline steps are executed serially, where the output from the first step is passed to the second step, and so on. ColumnTransformers are different in that each step is executed separately, and the transformed features are concatenated at the end. By default, any columns you pass into the ColumnTransformer that aren’t specified to be transformed will be dropped (remainder='drop'). If you have columns that you want to include but do not need to be transformed, specify </w:t>
       </w:r>
       <w:r>
         <w:t>r</w:t>
@@ -2195,9 +1973,6 @@
     <w:p>
       <w:pPr>
         <w:pStyle w:val="Heading2"/>
-        <w:shd w:val="clear" w:color="auto" w:fill="FFFFFF"/>
-        <w:spacing w:before="0" w:after="120" w:line="360" w:lineRule="atLeast"/>
-        <w:textAlignment w:val="baseline"/>
         <w:rPr>
           <w:rFonts w:ascii="Helvetica" w:hAnsi="Helvetica"/>
           <w:color w:val="555555"/>
@@ -2214,23 +1989,13 @@
         <w:t xml:space="preserve">References: </w:t>
       </w:r>
       <w:hyperlink r:id="rId10" w:history="1">
-        <w:proofErr w:type="spellStart"/>
         <w:r>
           <w:rPr>
             <w:rStyle w:val="Hyperlink"/>
             <w:rFonts w:cstheme="minorHAnsi"/>
             <w:shd w:val="clear" w:color="auto" w:fill="FFFFFF"/>
           </w:rPr>
-          <w:t>XGBoost</w:t>
-        </w:r>
-        <w:proofErr w:type="spellEnd"/>
-        <w:r>
-          <w:rPr>
-            <w:rStyle w:val="Hyperlink"/>
-            <w:rFonts w:cstheme="minorHAnsi"/>
-            <w:shd w:val="clear" w:color="auto" w:fill="FFFFFF"/>
-          </w:rPr>
-          <w:t xml:space="preserve"> for Timeseries</w:t>
+          <w:t>XGBoost for Timeseries</w:t>
         </w:r>
       </w:hyperlink>
       <w:r>
@@ -2684,94 +2449,78 @@
           <w:rFonts w:eastAsia="Times New Roman" w:cstheme="minorHAnsi"/>
           <w:color w:val="000000"/>
         </w:rPr>
-        <w:t xml:space="preserve"> generating a list of models for </w:t>
-      </w:r>
-      <w:proofErr w:type="spellStart"/>
+        <w:t xml:space="preserve"> generating a list of models for PyCaret to compare, R squared g</w:t>
+      </w:r>
       <w:r>
         <w:rPr>
           <w:rFonts w:eastAsia="Times New Roman" w:cstheme="minorHAnsi"/>
           <w:color w:val="000000"/>
         </w:rPr>
-        <w:t>PyCaret</w:t>
-      </w:r>
-      <w:proofErr w:type="spellEnd"/>
+        <w:t>ave us</w:t>
+      </w:r>
       <w:r>
         <w:rPr>
           <w:rFonts w:eastAsia="Times New Roman" w:cstheme="minorHAnsi"/>
           <w:color w:val="000000"/>
         </w:rPr>
-        <w:t xml:space="preserve"> to compare, R squared g</w:t>
+        <w:t xml:space="preserve"> a quick indication of the </w:t>
       </w:r>
       <w:r>
         <w:rPr>
           <w:rFonts w:eastAsia="Times New Roman" w:cstheme="minorHAnsi"/>
           <w:color w:val="000000"/>
         </w:rPr>
-        <w:t>ave us</w:t>
+        <w:t xml:space="preserve">relative </w:t>
       </w:r>
       <w:r>
         <w:rPr>
           <w:rFonts w:eastAsia="Times New Roman" w:cstheme="minorHAnsi"/>
           <w:color w:val="000000"/>
         </w:rPr>
-        <w:t xml:space="preserve"> a quick indication of the </w:t>
+        <w:t xml:space="preserve">performance and was relied on. </w:t>
       </w:r>
       <w:r>
         <w:rPr>
           <w:rFonts w:eastAsia="Times New Roman" w:cstheme="minorHAnsi"/>
           <w:color w:val="000000"/>
         </w:rPr>
-        <w:t xml:space="preserve">relative </w:t>
+        <w:t xml:space="preserve">R2 provides the proportion of the variance for the target that’s explained by selected features in the model. It is independent of the scale of the features and ranges from 0 to 1. A negative value implies worse than mean model. </w:t>
       </w:r>
       <w:r>
         <w:rPr>
           <w:rFonts w:eastAsia="Times New Roman" w:cstheme="minorHAnsi"/>
           <w:color w:val="000000"/>
         </w:rPr>
-        <w:t xml:space="preserve">performance and was relied on. </w:t>
+        <w:t xml:space="preserve">When evaluating an algorithm, it is prudent to look into multiple regression </w:t>
       </w:r>
       <w:r>
         <w:rPr>
           <w:rFonts w:eastAsia="Times New Roman" w:cstheme="minorHAnsi"/>
           <w:color w:val="000000"/>
         </w:rPr>
-        <w:t xml:space="preserve">R2 provides the proportion of the variance for the target that’s explained by selected features in the model. It is independent of the scale of the features and ranges from 0 to 1. A negative value implies </w:t>
+        <w:t>scores and not just R-squared</w:t>
       </w:r>
       <w:r>
         <w:rPr>
           <w:rFonts w:eastAsia="Times New Roman" w:cstheme="minorHAnsi"/>
           <w:color w:val="000000"/>
         </w:rPr>
+        <w:t xml:space="preserve"> since </w:t>
+      </w:r>
+      <w:r>
+        <w:rPr>
+          <w:rFonts w:eastAsia="Times New Roman" w:cstheme="minorHAnsi"/>
+          <w:color w:val="000000"/>
+        </w:rPr>
+        <w:t xml:space="preserve">the acceptable threshold of the error will depend on the distribution </w:t>
+      </w:r>
+      <w:r>
+        <w:rPr>
+          <w:rFonts w:eastAsia="Times New Roman" w:cstheme="minorHAnsi"/>
+          <w:color w:val="000000"/>
+        </w:rPr>
         <w:lastRenderedPageBreak/>
-        <w:t xml:space="preserve">worse than mean model. </w:t>
-      </w:r>
-      <w:r>
-        <w:rPr>
-          <w:rFonts w:eastAsia="Times New Roman" w:cstheme="minorHAnsi"/>
-          <w:color w:val="000000"/>
-        </w:rPr>
-        <w:t xml:space="preserve">When evaluating an algorithm, it is prudent to look into multiple regression </w:t>
-      </w:r>
-      <w:r>
-        <w:rPr>
-          <w:rFonts w:eastAsia="Times New Roman" w:cstheme="minorHAnsi"/>
-          <w:color w:val="000000"/>
-        </w:rPr>
-        <w:t>scores and not just R-squared</w:t>
-      </w:r>
-      <w:r>
-        <w:rPr>
-          <w:rFonts w:eastAsia="Times New Roman" w:cstheme="minorHAnsi"/>
-          <w:color w:val="000000"/>
-        </w:rPr>
-        <w:t xml:space="preserve"> since </w:t>
-      </w:r>
-      <w:r>
-        <w:rPr>
-          <w:rFonts w:eastAsia="Times New Roman" w:cstheme="minorHAnsi"/>
-          <w:color w:val="000000"/>
-        </w:rPr>
-        <w:t xml:space="preserve">the acceptable threshold of the error will depend on the distribution of the target value itself. </w:t>
+        <w:t xml:space="preserve">of the target value itself. </w:t>
       </w:r>
       <w:r>
         <w:rPr>
@@ -3148,7 +2897,6 @@
                 <w:color w:val="000000"/>
               </w:rPr>
             </w:pPr>
-            <w:proofErr w:type="spellStart"/>
             <w:r>
               <w:rPr>
                 <w:rFonts w:eastAsia="Times New Roman" w:cstheme="minorHAnsi"/>
@@ -3156,7 +2904,6 @@
               </w:rPr>
               <w:t>XGBoost</w:t>
             </w:r>
-            <w:proofErr w:type="spellEnd"/>
           </w:p>
         </w:tc>
         <w:tc>
@@ -3343,31 +3090,7 @@
         <w:t>1.</w:t>
       </w:r>
       <w:r>
-        <w:t xml:space="preserve">There is a difference in clustering when the features are scaled using </w:t>
-      </w:r>
-      <w:proofErr w:type="spellStart"/>
-      <w:r>
-        <w:t>MinMaxScaler</w:t>
-      </w:r>
-      <w:proofErr w:type="spellEnd"/>
-      <w:r>
-        <w:t xml:space="preserve"> (no negative values for the range set)  versus when they are scaled using </w:t>
-      </w:r>
-      <w:proofErr w:type="spellStart"/>
-      <w:r>
-        <w:t>StandardScaler</w:t>
-      </w:r>
-      <w:proofErr w:type="spellEnd"/>
-      <w:r>
-        <w:t xml:space="preserve"> (required for algorithms such as SVM) . Features scaled using </w:t>
-      </w:r>
-      <w:proofErr w:type="spellStart"/>
-      <w:r>
-        <w:t>MinMaxScaling</w:t>
-      </w:r>
-      <w:proofErr w:type="spellEnd"/>
-      <w:r>
-        <w:t xml:space="preserve"> do not show the large area of incorrectly clustered data points.</w:t>
+        <w:t>There is a difference in clustering when the features are scaled using MinMaxScaler (no negative values for the range set)  versus when they are scaled using StandardScaler (required for algorithms such as SVM) . Features scaled using MinMaxScaling do not show the large area of incorrectly clustered data points.</w:t>
       </w:r>
     </w:p>
     <w:p>
@@ -3422,22 +3145,30 @@
       <w:r>
         <w:t xml:space="preserve">Figure </w:t>
       </w:r>
-      <w:fldSimple w:instr=" SEQ Figure \* ARABIC ">
-        <w:r>
-          <w:rPr>
-            <w:noProof/>
-          </w:rPr>
-          <w:t>1</w:t>
-        </w:r>
-      </w:fldSimple>
-      <w:r>
-        <w:t xml:space="preserve">: Clustering with features scaled using </w:t>
-      </w:r>
-      <w:proofErr w:type="spellStart"/>
-      <w:r>
-        <w:t>StandardScaler</w:t>
-      </w:r>
-      <w:proofErr w:type="spellEnd"/>
+      <w:r>
+        <w:fldChar w:fldCharType="begin"/>
+      </w:r>
+      <w:r>
+        <w:instrText xml:space="preserve"> SEQ Figure \* ARABIC </w:instrText>
+      </w:r>
+      <w:r>
+        <w:fldChar w:fldCharType="separate"/>
+      </w:r>
+      <w:r>
+        <w:rPr>
+          <w:noProof/>
+        </w:rPr>
+        <w:t>1</w:t>
+      </w:r>
+      <w:r>
+        <w:rPr>
+          <w:noProof/>
+        </w:rPr>
+        <w:fldChar w:fldCharType="end"/>
+      </w:r>
+      <w:r>
+        <w:t>: Clustering with features scaled using StandardScaler</w:t>
+      </w:r>
     </w:p>
     <w:p>
       <w:pPr>
@@ -3492,22 +3223,30 @@
       <w:r>
         <w:t xml:space="preserve">Figure </w:t>
       </w:r>
-      <w:fldSimple w:instr=" SEQ Figure \* ARABIC ">
-        <w:r>
-          <w:rPr>
-            <w:noProof/>
-          </w:rPr>
-          <w:t>2</w:t>
-        </w:r>
-      </w:fldSimple>
-      <w:r>
-        <w:t xml:space="preserve">: Clustering with features scaled using </w:t>
-      </w:r>
-      <w:proofErr w:type="spellStart"/>
-      <w:r>
-        <w:t>MinMaxScaler</w:t>
-      </w:r>
-      <w:proofErr w:type="spellEnd"/>
+      <w:r>
+        <w:fldChar w:fldCharType="begin"/>
+      </w:r>
+      <w:r>
+        <w:instrText xml:space="preserve"> SEQ Figure \* ARABIC </w:instrText>
+      </w:r>
+      <w:r>
+        <w:fldChar w:fldCharType="separate"/>
+      </w:r>
+      <w:r>
+        <w:rPr>
+          <w:noProof/>
+        </w:rPr>
+        <w:t>2</w:t>
+      </w:r>
+      <w:r>
+        <w:rPr>
+          <w:noProof/>
+        </w:rPr>
+        <w:fldChar w:fldCharType="end"/>
+      </w:r>
+      <w:r>
+        <w:t>: Clustering with features scaled using MinMaxScaler</w:t>
+      </w:r>
     </w:p>
     <w:p>
       <w:pPr>
@@ -3530,7 +3269,6 @@
         <w:t xml:space="preserve">2. Major difference in number of components that explain 70% of the variation when difference is observed  scaling of the feature is performed to be within the </w:t>
       </w:r>
       <w:hyperlink r:id="rId14" w:history="1">
-        <w:proofErr w:type="spellStart"/>
         <w:r>
           <w:rPr>
             <w:rStyle w:val="Hyperlink"/>
@@ -3538,7 +3276,6 @@
           </w:rPr>
           <w:t>MinMaxScaler</w:t>
         </w:r>
-        <w:proofErr w:type="spellEnd"/>
       </w:hyperlink>
       <w:r>
         <w:rPr>
@@ -3548,7 +3285,6 @@
         <w:t xml:space="preserve"> ( range of [0, 1] ) as compared to features scaled with </w:t>
       </w:r>
       <w:hyperlink r:id="rId15" w:history="1">
-        <w:proofErr w:type="spellStart"/>
         <w:r>
           <w:rPr>
             <w:rStyle w:val="Hyperlink"/>
@@ -3556,7 +3292,6 @@
           </w:rPr>
           <w:t>StandardScaler</w:t>
         </w:r>
-        <w:proofErr w:type="spellEnd"/>
       </w:hyperlink>
       <w:r>
         <w:rPr>
@@ -3632,43 +3367,18 @@
           <w:rFonts w:eastAsia="Times New Roman" w:cstheme="minorHAnsi"/>
           <w:color w:val="000000"/>
         </w:rPr>
-        <w:t>is better with </w:t>
-      </w:r>
-      <w:proofErr w:type="spellStart"/>
+        <w:t>is better with StandardScaler.</w:t>
+      </w:r>
+      <w:r>
+        <w:br/>
+      </w:r>
       <w:r>
         <w:rPr>
           <w:rFonts w:eastAsia="Times New Roman" w:cstheme="minorHAnsi"/>
           <w:color w:val="000000"/>
         </w:rPr>
-        <w:t>StandardScaler</w:t>
-      </w:r>
-      <w:proofErr w:type="spellEnd"/>
-      <w:r>
-        <w:rPr>
-          <w:rFonts w:eastAsia="Times New Roman" w:cstheme="minorHAnsi"/>
-          <w:color w:val="000000"/>
-        </w:rPr>
-        <w:t>.</w:t>
-      </w:r>
-      <w:r>
-        <w:br/>
-      </w:r>
-      <w:r>
-        <w:rPr>
-          <w:rFonts w:eastAsia="Times New Roman" w:cstheme="minorHAnsi"/>
-          <w:color w:val="000000"/>
-        </w:rPr>
-        <w:t xml:space="preserve">6. The evaluation metrics (R2, MSE, RMSE) for testing improve with </w:t>
-      </w:r>
-      <w:proofErr w:type="spellStart"/>
-      <w:r>
-        <w:rPr>
-          <w:rFonts w:eastAsia="Times New Roman" w:cstheme="minorHAnsi"/>
-          <w:color w:val="000000"/>
-        </w:rPr>
-        <w:t>StandardScaler</w:t>
-      </w:r>
-      <w:proofErr w:type="spellEnd"/>
+        <w:t>6. The evaluation metrics (R2, MSE, RMSE) for testing improve with StandardScaler</w:t>
+      </w:r>
       <w:r>
         <w:rPr>
           <w:rFonts w:eastAsia="Times New Roman" w:cstheme="minorHAnsi"/>
@@ -4229,39 +3939,7 @@
           <w:rFonts w:ascii="Calibri" w:eastAsia="Times New Roman" w:hAnsi="Calibri" w:cs="Calibri"/>
           <w:color w:val="000000"/>
         </w:rPr>
-        <w:t xml:space="preserve">The target is related highly </w:t>
-      </w:r>
-      <w:proofErr w:type="spellStart"/>
-      <w:r>
-        <w:rPr>
-          <w:rFonts w:ascii="Calibri" w:eastAsia="Times New Roman" w:hAnsi="Calibri" w:cs="Calibri"/>
-          <w:color w:val="000000"/>
-        </w:rPr>
-        <w:t>to</w:t>
-      </w:r>
-      <w:proofErr w:type="spellEnd"/>
-      <w:r>
-        <w:rPr>
-          <w:rFonts w:ascii="Calibri" w:eastAsia="Times New Roman" w:hAnsi="Calibri" w:cs="Calibri"/>
-          <w:color w:val="000000"/>
-        </w:rPr>
-        <w:t xml:space="preserve"> well features in a </w:t>
-      </w:r>
-      <w:proofErr w:type="spellStart"/>
-      <w:r>
-        <w:rPr>
-          <w:rFonts w:ascii="Calibri" w:eastAsia="Times New Roman" w:hAnsi="Calibri" w:cs="Calibri"/>
-          <w:color w:val="000000"/>
-        </w:rPr>
-        <w:t>township_range</w:t>
-      </w:r>
-      <w:proofErr w:type="spellEnd"/>
-      <w:r>
-        <w:rPr>
-          <w:rFonts w:ascii="Calibri" w:eastAsia="Times New Roman" w:hAnsi="Calibri" w:cs="Calibri"/>
-          <w:color w:val="000000"/>
-        </w:rPr>
-        <w:t xml:space="preserve"> such as its completed depth and water level in the well. It is also influenced by the ground surface elevation of the township range. It is negatively correlated to the precipitation as might be expected since more precipitation will result in less depth at which groundwater can be found.</w:t>
+        <w:t>The target is related highly to well features in a township_range such as its completed depth and water level in the well. It is also influenced by the ground surface elevation of the township range. It is negatively correlated to the precipitation as might be expected since more precipitation will result in less depth at which groundwater can be found.</w:t>
       </w:r>
     </w:p>
     <w:p>
@@ -4767,23 +4445,7 @@
     </w:p>
     <w:p>
       <w:r>
-        <w:t xml:space="preserve">Crop D12 (almonds) and </w:t>
-      </w:r>
-      <w:proofErr w:type="spellStart"/>
-      <w:r>
-        <w:t>Alfisols_D</w:t>
-      </w:r>
-      <w:proofErr w:type="spellEnd"/>
-      <w:r>
-        <w:t xml:space="preserve"> soil are correlated (small angle between them), </w:t>
-      </w:r>
-      <w:proofErr w:type="spellStart"/>
-      <w:r>
-        <w:t>where as</w:t>
-      </w:r>
-      <w:proofErr w:type="spellEnd"/>
-      <w:r>
-        <w:t xml:space="preserve"> </w:t>
+        <w:t xml:space="preserve">Crop D12 (almonds) and Alfisols_D soil are correlated (small angle between them), where as </w:t>
       </w:r>
       <w:r>
         <w:t>Crop_D12 “</w:t>
@@ -4832,29 +4494,7 @@
           <w:szCs w:val="21"/>
           <w:shd w:val="clear" w:color="auto" w:fill="FFFFFF"/>
         </w:rPr>
-        <w:t xml:space="preserve">, because of their productivity and abundance, the </w:t>
-      </w:r>
-      <w:proofErr w:type="spellStart"/>
-      <w:r>
-        <w:rPr>
-          <w:rFonts w:ascii="Arial" w:hAnsi="Arial" w:cs="Arial"/>
-          <w:color w:val="171616"/>
-          <w:sz w:val="21"/>
-          <w:szCs w:val="21"/>
-          <w:shd w:val="clear" w:color="auto" w:fill="FFFFFF"/>
-        </w:rPr>
-        <w:t>Alfisols</w:t>
-      </w:r>
-      <w:proofErr w:type="spellEnd"/>
-      <w:r>
-        <w:rPr>
-          <w:rFonts w:ascii="Arial" w:hAnsi="Arial" w:cs="Arial"/>
-          <w:color w:val="171616"/>
-          <w:sz w:val="21"/>
-          <w:szCs w:val="21"/>
-          <w:shd w:val="clear" w:color="auto" w:fill="FFFFFF"/>
-        </w:rPr>
-        <w:t xml:space="preserve"> represent one of the more important soil orders for food and fiber production. They are widely used both in agriculture and forestry,</w:t>
+        <w:t>, because of their productivity and abundance, the Alfisols represent one of the more important soil orders for food and fiber production. They are widely used both in agriculture and forestry,</w:t>
       </w:r>
     </w:p>
     <w:p/>
@@ -4995,14 +4635,27 @@
       <w:r>
         <w:t xml:space="preserve">Figure </w:t>
       </w:r>
-      <w:fldSimple w:instr=" SEQ Figure \* ARABIC ">
-        <w:r>
-          <w:rPr>
-            <w:noProof/>
-          </w:rPr>
-          <w:t>4</w:t>
-        </w:r>
-      </w:fldSimple>
+      <w:r>
+        <w:fldChar w:fldCharType="begin"/>
+      </w:r>
+      <w:r>
+        <w:instrText xml:space="preserve"> SEQ Figure \* ARABIC </w:instrText>
+      </w:r>
+      <w:r>
+        <w:fldChar w:fldCharType="separate"/>
+      </w:r>
+      <w:r>
+        <w:rPr>
+          <w:noProof/>
+        </w:rPr>
+        <w:t>4</w:t>
+      </w:r>
+      <w:r>
+        <w:rPr>
+          <w:noProof/>
+        </w:rPr>
+        <w:fldChar w:fldCharType="end"/>
+      </w:r>
       <w:r>
         <w:t>: Shapley Values</w:t>
       </w:r>
@@ -5030,15 +4683,7 @@
         <w:t xml:space="preserve">model agnostic. </w:t>
       </w:r>
       <w:r>
-        <w:t xml:space="preserve">In </w:t>
-      </w:r>
-      <w:proofErr w:type="spellStart"/>
-      <w:r>
-        <w:t>Pycaret</w:t>
-      </w:r>
-      <w:proofErr w:type="spellEnd"/>
-      <w:r>
-        <w:t xml:space="preserve">, we use </w:t>
+        <w:t xml:space="preserve">In Pycaret, we use </w:t>
       </w:r>
       <w:r>
         <w:rPr>
@@ -5046,7 +4691,6 @@
         </w:rPr>
         <w:t xml:space="preserve">the </w:t>
       </w:r>
-      <w:proofErr w:type="spellStart"/>
       <w:r>
         <w:rPr>
           <w:rFonts w:ascii="Calibri" w:eastAsia="Times New Roman" w:hAnsi="Calibri" w:cs="Calibri"/>
@@ -5063,17 +4707,7 @@
           <w:bCs/>
           <w:color w:val="000000"/>
         </w:rPr>
-        <w:t>_model</w:t>
-      </w:r>
-      <w:proofErr w:type="spellEnd"/>
-      <w:r>
-        <w:rPr>
-          <w:rFonts w:eastAsia="Times New Roman" w:cstheme="minorHAnsi"/>
-          <w:b/>
-          <w:bCs/>
-          <w:color w:val="000000"/>
-        </w:rPr>
-        <w:t>(best)</w:t>
+        <w:t>_model(best)</w:t>
       </w:r>
       <w:r>
         <w:rPr>
@@ -5179,76 +4813,35 @@
           <w:rFonts w:eastAsia="Times New Roman" w:cstheme="minorHAnsi"/>
           <w:color w:val="000000"/>
         </w:rPr>
-        <w:t>ome soils such as the “</w:t>
-      </w:r>
-      <w:proofErr w:type="spellStart"/>
+        <w:t xml:space="preserve">ome soils such as the “alfisols” which is the fertile soil that supports San Joaquin valley’s reason for being an agricultural belt, </w:t>
+      </w:r>
       <w:r>
         <w:rPr>
           <w:rFonts w:eastAsia="Times New Roman" w:cstheme="minorHAnsi"/>
           <w:color w:val="000000"/>
         </w:rPr>
-        <w:t>alfisols</w:t>
-      </w:r>
-      <w:proofErr w:type="spellEnd"/>
+        <w:t>E</w:t>
+      </w:r>
       <w:r>
         <w:rPr>
           <w:rFonts w:eastAsia="Times New Roman" w:cstheme="minorHAnsi"/>
           <w:color w:val="000000"/>
         </w:rPr>
-        <w:t xml:space="preserve">” which is the fertile soil that supports San Joaquin valley’s reason for being an agricultural belt, </w:t>
-      </w:r>
-      <w:proofErr w:type="spellStart"/>
+        <w:t>ntisols and Moll</w:t>
+      </w:r>
       <w:r>
         <w:rPr>
           <w:rFonts w:eastAsia="Times New Roman" w:cstheme="minorHAnsi"/>
           <w:color w:val="000000"/>
         </w:rPr>
-        <w:t>E</w:t>
+        <w:t>i</w:t>
       </w:r>
       <w:r>
         <w:rPr>
           <w:rFonts w:eastAsia="Times New Roman" w:cstheme="minorHAnsi"/>
           <w:color w:val="000000"/>
         </w:rPr>
-        <w:t>ntisols</w:t>
-      </w:r>
-      <w:proofErr w:type="spellEnd"/>
-      <w:r>
-        <w:rPr>
-          <w:rFonts w:eastAsia="Times New Roman" w:cstheme="minorHAnsi"/>
-          <w:color w:val="000000"/>
-        </w:rPr>
-        <w:t xml:space="preserve"> and </w:t>
-      </w:r>
-      <w:proofErr w:type="spellStart"/>
-      <w:r>
-        <w:rPr>
-          <w:rFonts w:eastAsia="Times New Roman" w:cstheme="minorHAnsi"/>
-          <w:color w:val="000000"/>
-        </w:rPr>
-        <w:t>Moll</w:t>
-      </w:r>
-      <w:r>
-        <w:rPr>
-          <w:rFonts w:eastAsia="Times New Roman" w:cstheme="minorHAnsi"/>
-          <w:color w:val="000000"/>
-        </w:rPr>
-        <w:t>i</w:t>
-      </w:r>
-      <w:r>
-        <w:rPr>
-          <w:rFonts w:eastAsia="Times New Roman" w:cstheme="minorHAnsi"/>
-          <w:color w:val="000000"/>
-        </w:rPr>
-        <w:t>sols</w:t>
-      </w:r>
-      <w:proofErr w:type="spellEnd"/>
-      <w:r>
-        <w:rPr>
-          <w:rFonts w:eastAsia="Times New Roman" w:cstheme="minorHAnsi"/>
-          <w:color w:val="000000"/>
-        </w:rPr>
-        <w:t xml:space="preserve">, which are soils of grassland ecosystems. Among crops,  Pistachios (“D14”) and  alfalfa and alfalfa mixtures </w:t>
+        <w:t xml:space="preserve">sols, which are soils of grassland ecosystems. Among crops,  Pistachios (“D14”) and  alfalfa and alfalfa mixtures </w:t>
       </w:r>
       <w:r>
         <w:rPr>
@@ -5327,35 +4920,7 @@
         <w:rPr>
           <w:rFonts w:ascii="Calibri" w:eastAsia="Times New Roman" w:hAnsi="Calibri" w:cs="Calibri"/>
         </w:rPr>
-        <w:t xml:space="preserve">The less (more blue) the </w:t>
-      </w:r>
-      <w:proofErr w:type="spellStart"/>
-      <w:r>
-        <w:rPr>
-          <w:rFonts w:ascii="Calibri" w:eastAsia="Times New Roman" w:hAnsi="Calibri" w:cs="Calibri"/>
-        </w:rPr>
-        <w:t>groundsurface</w:t>
-      </w:r>
-      <w:proofErr w:type="spellEnd"/>
-      <w:r>
-        <w:rPr>
-          <w:rFonts w:ascii="Calibri" w:eastAsia="Times New Roman" w:hAnsi="Calibri" w:cs="Calibri"/>
-        </w:rPr>
-        <w:t xml:space="preserve"> elevation and </w:t>
-      </w:r>
-      <w:proofErr w:type="spellStart"/>
-      <w:r>
-        <w:rPr>
-          <w:rFonts w:ascii="Calibri" w:eastAsia="Times New Roman" w:hAnsi="Calibri" w:cs="Calibri"/>
-        </w:rPr>
-        <w:t>afisols</w:t>
-      </w:r>
-      <w:proofErr w:type="spellEnd"/>
-      <w:r>
-        <w:rPr>
-          <w:rFonts w:ascii="Calibri" w:eastAsia="Times New Roman" w:hAnsi="Calibri" w:cs="Calibri"/>
-        </w:rPr>
-        <w:t>, the more the depth.</w:t>
+        <w:t>The less (more blue) the groundsurface elevation and afisols, the more the depth.</w:t>
       </w:r>
       <w:r>
         <w:rPr>
@@ -5490,14 +5055,27 @@
       <w:r>
         <w:t xml:space="preserve">Figure </w:t>
       </w:r>
-      <w:fldSimple w:instr=" SEQ Figure \* ARABIC ">
-        <w:r>
-          <w:rPr>
-            <w:noProof/>
-          </w:rPr>
-          <w:t>5</w:t>
-        </w:r>
-      </w:fldSimple>
+      <w:r>
+        <w:fldChar w:fldCharType="begin"/>
+      </w:r>
+      <w:r>
+        <w:instrText xml:space="preserve"> SEQ Figure \* ARABIC </w:instrText>
+      </w:r>
+      <w:r>
+        <w:fldChar w:fldCharType="separate"/>
+      </w:r>
+      <w:r>
+        <w:rPr>
+          <w:noProof/>
+        </w:rPr>
+        <w:t>5</w:t>
+      </w:r>
+      <w:r>
+        <w:rPr>
+          <w:noProof/>
+        </w:rPr>
+        <w:fldChar w:fldCharType="end"/>
+      </w:r>
       <w:r>
         <w:t>: Feature Importance for ET regressor</w:t>
       </w:r>
@@ -5505,31 +5083,7 @@
     <w:p/>
     <w:p>
       <w:r>
-        <w:t xml:space="preserve">Feature importance in the random tree boosting algorithm Extra Trees also </w:t>
-      </w:r>
-      <w:proofErr w:type="spellStart"/>
-      <w:r>
-        <w:t>afforda</w:t>
-      </w:r>
-      <w:proofErr w:type="spellEnd"/>
-      <w:r>
-        <w:t xml:space="preserve"> </w:t>
-      </w:r>
-      <w:proofErr w:type="spellStart"/>
-      <w:r>
-        <w:t>Groundsurface</w:t>
-      </w:r>
-      <w:proofErr w:type="spellEnd"/>
-      <w:r>
-        <w:t xml:space="preserve"> Elevation the most importance along with well specific feature of the depth of the well and current level of water in the wells in the area. In addition to this, </w:t>
-      </w:r>
-      <w:proofErr w:type="spellStart"/>
-      <w:r>
-        <w:t>Alfisol_D</w:t>
-      </w:r>
-      <w:proofErr w:type="spellEnd"/>
-      <w:r>
-        <w:t xml:space="preserve"> (the fertile soil) and Pistachios also feature prominently in the prediction. Reservoir capacity is considered an important feature by this algorithm.</w:t>
+        <w:t>Feature importance in the random tree boosting algorithm Extra Trees also afforda Groundsurface Elevation the most importance along with well specific feature of the depth of the well and current level of water in the wells in the area. In addition to this, Alfisol_D (the fertile soil) and Pistachios also feature prominently in the prediction. Reservoir capacity is considered an important feature by this algorithm.</w:t>
       </w:r>
     </w:p>
     <w:p>
@@ -5545,16 +5099,8 @@
     <w:p>
       <w:pPr>
         <w:pStyle w:val="Heading2"/>
-        <w:rPr>
-          <w:b/>
-          <w:bCs/>
-        </w:rPr>
-      </w:pPr>
-      <w:r>
-        <w:rPr>
-          <w:b/>
-          <w:bCs/>
-        </w:rPr>
+      </w:pPr>
+      <w:r>
         <w:t>EVALUATING VARIOUS ALGORITHMS AND CHALLENGES FACED IN PREDICTIONS</w:t>
       </w:r>
     </w:p>
@@ -5565,21 +5111,7 @@
           <w:rPr>
             <w:rStyle w:val="Hyperlink"/>
           </w:rPr>
-          <w:t xml:space="preserve">Supervised Learning Manual (without </w:t>
-        </w:r>
-        <w:proofErr w:type="spellStart"/>
-        <w:r>
-          <w:rPr>
-            <w:rStyle w:val="Hyperlink"/>
-          </w:rPr>
-          <w:t>PyCaret</w:t>
-        </w:r>
-        <w:proofErr w:type="spellEnd"/>
-        <w:r>
-          <w:rPr>
-            <w:rStyle w:val="Hyperlink"/>
-          </w:rPr>
-          <w:t>)</w:t>
+          <w:t>Supervised Learning Manual (without PyCaret)</w:t>
         </w:r>
       </w:hyperlink>
     </w:p>
@@ -5702,14 +5234,27 @@
             <w:r>
               <w:t xml:space="preserve">Figure </w:t>
             </w:r>
-            <w:fldSimple w:instr=" SEQ Figure \* ARABIC ">
-              <w:r>
-                <w:rPr>
-                  <w:noProof/>
-                </w:rPr>
-                <w:t>6</w:t>
-              </w:r>
-            </w:fldSimple>
+            <w:r>
+              <w:fldChar w:fldCharType="begin"/>
+            </w:r>
+            <w:r>
+              <w:instrText xml:space="preserve"> SEQ Figure \* ARABIC </w:instrText>
+            </w:r>
+            <w:r>
+              <w:fldChar w:fldCharType="separate"/>
+            </w:r>
+            <w:r>
+              <w:rPr>
+                <w:noProof/>
+              </w:rPr>
+              <w:t>6</w:t>
+            </w:r>
+            <w:r>
+              <w:rPr>
+                <w:noProof/>
+              </w:rPr>
+              <w:fldChar w:fldCharType="end"/>
+            </w:r>
             <w:r>
               <w:t>: Raw Target</w:t>
             </w:r>
@@ -5786,14 +5331,27 @@
                                   <w:r>
                                     <w:t xml:space="preserve">Figure </w:t>
                                   </w:r>
-                                  <w:fldSimple w:instr=" SEQ Figure \* ARABIC ">
-                                    <w:r>
-                                      <w:rPr>
-                                        <w:noProof/>
-                                      </w:rPr>
-                                      <w:t>7</w:t>
-                                    </w:r>
-                                  </w:fldSimple>
+                                  <w:r>
+                                    <w:fldChar w:fldCharType="begin"/>
+                                  </w:r>
+                                  <w:r>
+                                    <w:instrText xml:space="preserve"> SEQ Figure \* ARABIC </w:instrText>
+                                  </w:r>
+                                  <w:r>
+                                    <w:fldChar w:fldCharType="separate"/>
+                                  </w:r>
+                                  <w:r>
+                                    <w:rPr>
+                                      <w:noProof/>
+                                    </w:rPr>
+                                    <w:t>7</w:t>
+                                  </w:r>
+                                  <w:r>
+                                    <w:rPr>
+                                      <w:noProof/>
+                                    </w:rPr>
+                                    <w:fldChar w:fldCharType="end"/>
+                                  </w:r>
                                   <w:r>
                                     <w:t>:Normalized Target</w:t>
                                   </w:r>
@@ -5831,14 +5389,27 @@
                             <w:r>
                               <w:t xml:space="preserve">Figure </w:t>
                             </w:r>
-                            <w:fldSimple w:instr=" SEQ Figure \* ARABIC ">
-                              <w:r>
-                                <w:rPr>
-                                  <w:noProof/>
-                                </w:rPr>
-                                <w:t>7</w:t>
-                              </w:r>
-                            </w:fldSimple>
+                            <w:r>
+                              <w:fldChar w:fldCharType="begin"/>
+                            </w:r>
+                            <w:r>
+                              <w:instrText xml:space="preserve"> SEQ Figure \* ARABIC </w:instrText>
+                            </w:r>
+                            <w:r>
+                              <w:fldChar w:fldCharType="separate"/>
+                            </w:r>
+                            <w:r>
+                              <w:rPr>
+                                <w:noProof/>
+                              </w:rPr>
+                              <w:t>7</w:t>
+                            </w:r>
+                            <w:r>
+                              <w:rPr>
+                                <w:noProof/>
+                              </w:rPr>
+                              <w:fldChar w:fldCharType="end"/>
+                            </w:r>
                             <w:r>
                               <w:t>:Normalized Target</w:t>
                             </w:r>
@@ -5941,17 +5512,8 @@
         <w:t>SVM</w:t>
       </w:r>
       <w:r>
-        <w:t xml:space="preserve"> was the first linear algorithm to provide non-negative test evaluation scores, but to improve the training scores, in SVM, we employed </w:t>
-      </w:r>
-      <w:proofErr w:type="spellStart"/>
-      <w:r>
-        <w:t>SKLearn’s</w:t>
-      </w:r>
-      <w:proofErr w:type="spellEnd"/>
-      <w:r>
-        <w:t xml:space="preserve"> </w:t>
-      </w:r>
-      <w:proofErr w:type="spellStart"/>
+        <w:t xml:space="preserve"> was the first linear algorithm to provide non-negative test evaluation scores, but to improve the training scores, in SVM, we employed SKLearn’s </w:t>
+      </w:r>
       <w:r>
         <w:rPr>
           <w:b/>
@@ -5959,17 +5521,8 @@
         </w:rPr>
         <w:t>TransformedTargetRegressor</w:t>
       </w:r>
-      <w:proofErr w:type="spellEnd"/>
-      <w:r>
-        <w:t xml:space="preserve">, with </w:t>
-      </w:r>
-      <w:proofErr w:type="spellStart"/>
-      <w:r>
-        <w:t>numpy’s</w:t>
-      </w:r>
-      <w:proofErr w:type="spellEnd"/>
-      <w:r>
-        <w:t xml:space="preserve"> sq</w:t>
+      <w:r>
+        <w:t>, with numpy’s sq</w:t>
       </w:r>
       <w:r>
         <w:t xml:space="preserve">uare </w:t>
@@ -5987,15 +5540,7 @@
         <w:t xml:space="preserve"> </w:t>
       </w:r>
       <w:r>
-        <w:t xml:space="preserve">that can be used to wrap any </w:t>
-      </w:r>
-      <w:proofErr w:type="spellStart"/>
-      <w:r>
-        <w:t>SKLearn</w:t>
-      </w:r>
-      <w:proofErr w:type="spellEnd"/>
-      <w:r>
-        <w:t xml:space="preserve"> ML algorithm class and has the following advantages:</w:t>
+        <w:t>that can be used to wrap any SKLearn ML algorithm class and has the following advantages:</w:t>
       </w:r>
     </w:p>
     <w:p>
@@ -6006,7 +5551,6 @@
       <w:r>
         <w:t xml:space="preserve">a. You do not have to call </w:t>
       </w:r>
-      <w:proofErr w:type="spellStart"/>
       <w:r>
         <w:rPr>
           <w:b/>
@@ -6014,7 +5558,6 @@
         </w:rPr>
         <w:t>inverse_transform</w:t>
       </w:r>
-      <w:proofErr w:type="spellEnd"/>
       <w:r>
         <w:t xml:space="preserve"> every time after prediction.</w:t>
       </w:r>
@@ -6027,43 +5570,11 @@
       </w:r>
       <w:r>
         <w:br/>
-        <w:t xml:space="preserve">c. The wrapped regressor can be used in cross validation and parameters can be set using the wrapping </w:t>
-      </w:r>
-      <w:proofErr w:type="spellStart"/>
-      <w:r>
-        <w:t>classes’s</w:t>
-      </w:r>
-      <w:proofErr w:type="spellEnd"/>
-      <w:r>
-        <w:t xml:space="preserve"> parameters deduced by calling </w:t>
-      </w:r>
-      <w:proofErr w:type="spellStart"/>
-      <w:r>
-        <w:t>model.get_params</w:t>
-      </w:r>
-      <w:proofErr w:type="spellEnd"/>
-      <w:r>
-        <w:t xml:space="preserve">().keys(). </w:t>
+        <w:t xml:space="preserve">c. The wrapped regressor can be used in cross validation and parameters can be set using the wrapping classes’s parameters deduced by calling model.get_params().keys(). </w:t>
       </w:r>
       <w:r>
         <w:br/>
-        <w:t xml:space="preserve">d. The wrapper does not have feature importance property though a wrapper class was created (for </w:t>
-      </w:r>
-      <w:proofErr w:type="spellStart"/>
-      <w:r>
-        <w:t>TransformedTargetRegressor</w:t>
-      </w:r>
-      <w:proofErr w:type="spellEnd"/>
-      <w:r>
-        <w:t xml:space="preserve">) that extracts the </w:t>
-      </w:r>
-      <w:proofErr w:type="spellStart"/>
-      <w:r>
-        <w:t>feature_importance</w:t>
-      </w:r>
-      <w:proofErr w:type="spellEnd"/>
-      <w:r>
-        <w:t>_ from the parent.</w:t>
+        <w:t>d. The wrapper does not have feature importance property though a wrapper class was created (for TransformedTargetRegressor) that extracts the feature_importance_ from the parent.</w:t>
       </w:r>
     </w:p>
     <w:p>
@@ -6167,35 +5678,11 @@
         <w:t xml:space="preserve"> </w:t>
       </w:r>
       <w:r>
-        <w:t xml:space="preserve">2. High training score and very low test score was obtaining after tuning </w:t>
-      </w:r>
-      <w:proofErr w:type="spellStart"/>
-      <w:r>
-        <w:t>XGBoost</w:t>
-      </w:r>
-      <w:proofErr w:type="spellEnd"/>
-      <w:r>
-        <w:t xml:space="preserve"> an industrial strength algorithm that returned extremely high training scores .</w:t>
+        <w:t>2. High training score and very low test score was obtaining after tuning XGBoost an industrial strength algorithm that returned extremely high training scores .</w:t>
       </w:r>
       <w:r>
         <w:br/>
-        <w:t xml:space="preserve">3. Increasing number of folds in </w:t>
-      </w:r>
-      <w:proofErr w:type="spellStart"/>
-      <w:r>
-        <w:t>Pycaret</w:t>
-      </w:r>
-      <w:proofErr w:type="spellEnd"/>
-      <w:r>
-        <w:t xml:space="preserve"> </w:t>
-      </w:r>
-      <w:proofErr w:type="spellStart"/>
-      <w:r>
-        <w:t>upto</w:t>
-      </w:r>
-      <w:proofErr w:type="spellEnd"/>
-      <w:r>
-        <w:t xml:space="preserve"> exactly 51, improved R-squared, MSE and RMSE. </w:t>
+        <w:t xml:space="preserve">3. Increasing number of folds in Pycaret upto exactly 51, improved R-squared, MSE and RMSE. </w:t>
       </w:r>
     </w:p>
     <w:p>
@@ -7611,52 +7098,13 @@
           <w:color w:val="24292F"/>
           <w:shd w:val="clear" w:color="auto" w:fill="FFFFFF"/>
         </w:rPr>
-        <w:t xml:space="preserve">Gradient boosting is a powerful machine-learning technique that achieves state-of-the-art results in a variety of practical tasks. For a number </w:t>
-      </w:r>
-      <w:proofErr w:type="spellStart"/>
-      <w:r>
-        <w:rPr>
-          <w:rFonts w:ascii="Segoe UI" w:hAnsi="Segoe UI" w:cs="Segoe UI"/>
-          <w:color w:val="24292F"/>
-          <w:shd w:val="clear" w:color="auto" w:fill="FFFFFF"/>
-        </w:rPr>
-        <w:t>ofyears</w:t>
-      </w:r>
-      <w:proofErr w:type="spellEnd"/>
-      <w:r>
-        <w:rPr>
-          <w:rFonts w:ascii="Segoe UI" w:hAnsi="Segoe UI" w:cs="Segoe UI"/>
-          <w:color w:val="24292F"/>
-          <w:shd w:val="clear" w:color="auto" w:fill="FFFFFF"/>
-        </w:rPr>
-        <w:t>, it has remained the primary method for learning problems with heterogeneous features, noisy data, and complex dependencies: web search, recommendation systems, weather forecasting, and many others.</w:t>
-      </w:r>
-    </w:p>
-    <w:p>
-      <w:r>
-        <w:t xml:space="preserve"> </w:t>
-      </w:r>
-      <w:proofErr w:type="spellStart"/>
-      <w:r>
-        <w:t>Catboost</w:t>
-      </w:r>
-      <w:proofErr w:type="spellEnd"/>
-      <w:r>
-        <w:t xml:space="preserve"> is also a gradient boosting library in the same family as </w:t>
-      </w:r>
-      <w:proofErr w:type="spellStart"/>
-      <w:r>
-        <w:t>xgboost</w:t>
-      </w:r>
-      <w:proofErr w:type="spellEnd"/>
-      <w:r>
-        <w:t xml:space="preserve"> and </w:t>
-      </w:r>
-      <w:proofErr w:type="spellStart"/>
-      <w:r>
-        <w:t>lightgbm</w:t>
-      </w:r>
-      <w:proofErr w:type="spellEnd"/>
+        <w:t>Gradient boosting is a powerful machine-learning technique that achieves state-of-the-art results in a variety of practical tasks. For a number ofyears, it has remained the primary method for learning problems with heterogeneous features, noisy data, and complex dependencies: web search, recommendation systems, weather forecasting, and many others.</w:t>
+      </w:r>
+    </w:p>
+    <w:p>
+      <w:r>
+        <w:t xml:space="preserve"> Catboost is also a gradient boosting library in the same family as xgboost and lightgbm</w:t>
+      </w:r>
       <w:r>
         <w:t>.</w:t>
       </w:r>
@@ -7684,16 +7132,11 @@
         <w:t xml:space="preserve"> Gradient Boosting works very well with heterogenous data</w:t>
       </w:r>
       <w:r>
-        <w:t xml:space="preserve">  </w:t>
-      </w:r>
-      <w:proofErr w:type="spellStart"/>
-      <w:r>
-        <w:t>i.e.</w:t>
+        <w:t xml:space="preserve">  i.e.</w:t>
       </w:r>
       <w:r>
         <w:t>tabular</w:t>
       </w:r>
-      <w:proofErr w:type="spellEnd"/>
       <w:r>
         <w:t xml:space="preserve"> data with categories mixed in</w:t>
       </w:r>
@@ -7705,11 +7148,9 @@
       <w:r>
         <w:t xml:space="preserve">when you have relatively small amount of data </w:t>
       </w:r>
-      <w:proofErr w:type="spellStart"/>
       <w:r>
         <w:t>i</w:t>
       </w:r>
-      <w:proofErr w:type="spellEnd"/>
       <w:r>
         <w:t xml:space="preserve"> neural networks(transformers). Also help in models where </w:t>
       </w:r>
@@ -7717,15 +7158,7 @@
         <w:t>interpretability</w:t>
       </w:r>
       <w:r>
-        <w:t xml:space="preserve"> s also required. Datasets with categorical data are supported by </w:t>
-      </w:r>
-      <w:proofErr w:type="spellStart"/>
-      <w:r>
-        <w:t>Catboost</w:t>
-      </w:r>
-      <w:proofErr w:type="spellEnd"/>
-      <w:r>
-        <w:t xml:space="preserve"> out of the box</w:t>
+        <w:t xml:space="preserve"> s also required. Datasets with categorical data are supported by Catboost out of the box</w:t>
       </w:r>
       <w:r>
         <w:t xml:space="preserve"> </w:t>
@@ -7746,15 +7179,7 @@
         <w:t xml:space="preserve"> </w:t>
       </w:r>
       <w:r>
-        <w:t xml:space="preserve">The more data you have and with the use of GPUs </w:t>
-      </w:r>
-      <w:proofErr w:type="spellStart"/>
-      <w:r>
-        <w:t>Catboost</w:t>
-      </w:r>
-      <w:proofErr w:type="spellEnd"/>
-      <w:r>
-        <w:t xml:space="preserve"> has better performance than other libraries.</w:t>
+        <w:t>The more data you have and with the use of GPUs Catboost has better performance than other libraries.</w:t>
       </w:r>
     </w:p>
     <w:p/>
@@ -7859,50 +7284,10 @@
         <w:spacing w:line="270" w:lineRule="atLeast"/>
       </w:pPr>
       <w:r>
-        <w:t xml:space="preserve">Since the </w:t>
-      </w:r>
-      <w:proofErr w:type="spellStart"/>
-      <w:r>
-        <w:t>RandomForestRegressor</w:t>
-      </w:r>
-      <w:proofErr w:type="spellEnd"/>
-      <w:r>
-        <w:t xml:space="preserve"> (tree based algorithm) indicated a high training score, we tried </w:t>
-      </w:r>
-      <w:proofErr w:type="spellStart"/>
-      <w:r>
-        <w:t>XGBoost</w:t>
-      </w:r>
-      <w:proofErr w:type="spellEnd"/>
-      <w:r>
-        <w:t xml:space="preserve"> with </w:t>
-      </w:r>
-      <w:proofErr w:type="spellStart"/>
-      <w:r>
-        <w:t>sckit-learn’s</w:t>
-      </w:r>
-      <w:proofErr w:type="spellEnd"/>
-      <w:r>
-        <w:t xml:space="preserve"> wrapper class </w:t>
-      </w:r>
-      <w:proofErr w:type="spellStart"/>
-      <w:r>
-        <w:t>XBGRegressor</w:t>
-      </w:r>
-      <w:proofErr w:type="spellEnd"/>
-      <w:r>
-        <w:t>. This was tried mainly on the normalized target.</w:t>
-      </w:r>
-      <w:r>
-        <w:t xml:space="preserve"> We also used </w:t>
-      </w:r>
-      <w:proofErr w:type="spellStart"/>
-      <w:r>
-        <w:t>hypertuning</w:t>
-      </w:r>
-      <w:proofErr w:type="spellEnd"/>
-      <w:r>
-        <w:t xml:space="preserve"> to improve regularization.</w:t>
+        <w:t>Since the RandomForestRegressor (tree based algorithm) indicated a high training score, we tried XGBoost with sckit-learn’s wrapper class XBGRegressor. This was tried mainly on the normalized target.</w:t>
+      </w:r>
+      <w:r>
+        <w:t xml:space="preserve"> We also used hypertuning to improve regularization.</w:t>
       </w:r>
       <w:r>
         <w:t xml:space="preserve"> </w:t>
@@ -7914,15 +7299,7 @@
         <w:t>We tried out different learning rates since in boosting algorithms, the prior stump’s evaluation leads to a better next step, we also tried a range of lambda (regularization) and gamma (for tree pruning threshold) values</w:t>
       </w:r>
       <w:r>
-        <w:t xml:space="preserve"> with cross validator </w:t>
-      </w:r>
-      <w:proofErr w:type="spellStart"/>
-      <w:r>
-        <w:t>RandommizedSearchCV</w:t>
-      </w:r>
-      <w:proofErr w:type="spellEnd"/>
-      <w:r>
-        <w:t>.</w:t>
+        <w:t xml:space="preserve"> with cross validator RandommizedSearchCV.</w:t>
       </w:r>
       <w:r>
         <w:t xml:space="preserve"> The evaluation metric was set as RMSE and an evaluation set of both train and test set were provided.</w:t>
@@ -7940,23 +7317,7 @@
         </w:rPr>
       </w:pPr>
       <w:r>
-        <w:t xml:space="preserve">The </w:t>
-      </w:r>
-      <w:proofErr w:type="spellStart"/>
-      <w:r>
-        <w:t>TransformedTargetRegressor</w:t>
-      </w:r>
-      <w:proofErr w:type="spellEnd"/>
-      <w:r>
-        <w:t xml:space="preserve"> was further wrapped in a class which calls the parent (</w:t>
-      </w:r>
-      <w:proofErr w:type="spellStart"/>
-      <w:r>
-        <w:t>XBGRegressor’s</w:t>
-      </w:r>
-      <w:proofErr w:type="spellEnd"/>
-      <w:r>
-        <w:t>) feature importance property.</w:t>
+        <w:t>The TransformedTargetRegressor was further wrapped in a class which calls the parent (XBGRegressor’s) feature importance property.</w:t>
       </w:r>
     </w:p>
     <w:p>
@@ -8217,17 +7578,8 @@
                 <w:rFonts w:eastAsia="Times New Roman" w:cstheme="minorHAnsi"/>
                 <w:color w:val="000000"/>
               </w:rPr>
-              <w:t xml:space="preserve">Normalized </w:t>
-            </w:r>
-            <w:proofErr w:type="spellStart"/>
-            <w:r>
-              <w:rPr>
-                <w:rFonts w:eastAsia="Times New Roman" w:cstheme="minorHAnsi"/>
-                <w:color w:val="000000"/>
-              </w:rPr>
-              <w:t>XBBoost</w:t>
-            </w:r>
-            <w:proofErr w:type="spellEnd"/>
+              <w:t>Normalized XBBoost</w:t>
+            </w:r>
           </w:p>
         </w:tc>
         <w:tc>
@@ -8382,15 +7734,7 @@
     <w:p/>
     <w:p>
       <w:r>
-        <w:t xml:space="preserve">Feature Importance with </w:t>
-      </w:r>
-      <w:proofErr w:type="spellStart"/>
-      <w:r>
-        <w:t>XGBoost</w:t>
-      </w:r>
-      <w:proofErr w:type="spellEnd"/>
-      <w:r>
-        <w:t xml:space="preserve"> indicates that GROUNDSURFACEELEVATION_AVG as the top predictor, followed by pasture crops, ALFISOLS which is the fertile soil in the valley and well features</w:t>
+        <w:t>Feature Importance with XGBoost indicates that GROUNDSURFACEELEVATION_AVG as the top predictor, followed by pasture crops, ALFISOLS which is the fertile soil in the valley and well features</w:t>
       </w:r>
       <w:r>
         <w:t xml:space="preserve"> like completed depth and water level in well.</w:t>
@@ -8460,15 +7804,7 @@
         <w:br/>
       </w:r>
       <w:r>
-        <w:t xml:space="preserve">While </w:t>
-      </w:r>
-      <w:proofErr w:type="spellStart"/>
-      <w:r>
-        <w:t>XGBoost</w:t>
-      </w:r>
-      <w:proofErr w:type="spellEnd"/>
-      <w:r>
-        <w:t xml:space="preserve"> dramatically improved the train set scores, it shows poor generalizability to unseen data as the test scores are very poor.</w:t>
+        <w:t>While XGBoost dramatically improved the train set scores, it shows poor generalizability to unseen data as the test scores are very poor.</w:t>
       </w:r>
     </w:p>
     <w:p/>
@@ -8494,54 +7830,27 @@
           <w:color w:val="333333"/>
         </w:rPr>
       </w:pPr>
-      <w:proofErr w:type="spellStart"/>
       <w:r>
         <w:rPr>
           <w:rFonts w:ascii="Calibri" w:eastAsia="Times New Roman" w:hAnsi="Calibri" w:cs="Calibri"/>
           <w:color w:val="333333"/>
         </w:rPr>
-        <w:t>Hypertuning</w:t>
-      </w:r>
-      <w:proofErr w:type="spellEnd"/>
+        <w:t>Hypertuning a K Nearest neighbors algorithm on bot</w:t>
+      </w:r>
       <w:r>
         <w:rPr>
           <w:rFonts w:ascii="Calibri" w:eastAsia="Times New Roman" w:hAnsi="Calibri" w:cs="Calibri"/>
           <w:color w:val="333333"/>
         </w:rPr>
-        <w:t xml:space="preserve"> a K Nearest neighbors algorithm on </w:t>
-      </w:r>
-      <w:proofErr w:type="spellStart"/>
+        <w:t>g</w:t>
+      </w:r>
       <w:r>
         <w:rPr>
           <w:rFonts w:ascii="Calibri" w:eastAsia="Times New Roman" w:hAnsi="Calibri" w:cs="Calibri"/>
           <w:color w:val="333333"/>
         </w:rPr>
-        <w:t>bot</w:t>
-      </w:r>
-      <w:r>
-        <w:rPr>
-          <w:rFonts w:ascii="Calibri" w:eastAsia="Times New Roman" w:hAnsi="Calibri" w:cs="Calibri"/>
-          <w:color w:val="333333"/>
-        </w:rPr>
-        <w:t>g</w:t>
-      </w:r>
-      <w:proofErr w:type="spellEnd"/>
-      <w:r>
-        <w:rPr>
-          <w:rFonts w:ascii="Calibri" w:eastAsia="Times New Roman" w:hAnsi="Calibri" w:cs="Calibri"/>
-          <w:color w:val="333333"/>
-        </w:rPr>
-        <w:t xml:space="preserve"> unnormalized target and normalized target gave us the optimal k as 20. This algorithm had better generalization than </w:t>
-      </w:r>
-      <w:proofErr w:type="spellStart"/>
-      <w:r>
-        <w:rPr>
-          <w:rFonts w:ascii="Calibri" w:eastAsia="Times New Roman" w:hAnsi="Calibri" w:cs="Calibri"/>
-          <w:color w:val="333333"/>
-        </w:rPr>
-        <w:t>XGBoost</w:t>
-      </w:r>
-      <w:proofErr w:type="spellEnd"/>
+        <w:t xml:space="preserve"> unnormalized target and normalized target gave us the optimal k as 20. This algorithm had better generalization than XGBoost</w:t>
+      </w:r>
       <w:r>
         <w:rPr>
           <w:rFonts w:ascii="Calibri" w:eastAsia="Times New Roman" w:hAnsi="Calibri" w:cs="Calibri"/>
@@ -9648,11 +8957,7 @@
     </w:p>
     <w:p>
       <w:r>
-        <w:t>It is </w:t>
-      </w:r>
-      <w:proofErr w:type="spellStart"/>
-      <w:r>
-        <w:t>E</w:t>
+        <w:t>It is E</w:t>
       </w:r>
       <w:r>
         <w:rPr>
@@ -9662,11 +8967,7 @@
         <w:t>X</w:t>
       </w:r>
       <w:r>
-        <w:t>treme</w:t>
-      </w:r>
-      <w:proofErr w:type="spellEnd"/>
-      <w:r>
-        <w:t> </w:t>
+        <w:t>treme </w:t>
       </w:r>
       <w:r>
         <w:rPr>
@@ -9711,15 +9012,7 @@
     </w:p>
     <w:p>
       <w:r>
-        <w:t>A family of models with production level implications. When we learn a final </w:t>
-      </w:r>
-      <w:proofErr w:type="spellStart"/>
-      <w:r>
-        <w:t>predition</w:t>
-      </w:r>
-      <w:proofErr w:type="spellEnd"/>
-      <w:r>
-        <w:t> function F(x), it</w:t>
+        <w:t>A family of models with production level implications. When we learn a final predition function F(x), it</w:t>
       </w:r>
       <w:r>
         <w:t xml:space="preserve"> will</w:t>
@@ -9749,15 +9042,7 @@
         <w:t>regression</w:t>
       </w:r>
       <w:r>
-        <w:t>/</w:t>
-      </w:r>
-      <w:proofErr w:type="spellStart"/>
-      <w:r>
-        <w:t>svm</w:t>
-      </w:r>
-      <w:proofErr w:type="spellEnd"/>
-      <w:r>
-        <w:t>/tree).</w:t>
+        <w:t>/svm/tree).</w:t>
       </w:r>
       <w:r>
         <w:t xml:space="preserve"> </w:t>
@@ -9775,39 +9060,7 @@
         <w:t xml:space="preserve"> </w:t>
       </w:r>
       <w:r>
-        <w:t>Boosted regression trees: 1) accept different types of predictor variables; 2) accommodate missing values through the use of surrogates; 3) resist the effects of outliers; and 4) fit interactions between predictors (</w:t>
-      </w:r>
-      <w:proofErr w:type="spellStart"/>
-      <w:r>
-        <w:t>Elith</w:t>
-      </w:r>
-      <w:proofErr w:type="spellEnd"/>
-      <w:r>
-        <w:t xml:space="preserve"> et al. 2006; </w:t>
-      </w:r>
-      <w:proofErr w:type="spellStart"/>
-      <w:r>
-        <w:t>Leathwick</w:t>
-      </w:r>
-      <w:proofErr w:type="spellEnd"/>
-      <w:r>
-        <w:t xml:space="preserve"> et al. 2006; </w:t>
-      </w:r>
-      <w:proofErr w:type="spellStart"/>
-      <w:r>
-        <w:t>Elith</w:t>
-      </w:r>
-      <w:proofErr w:type="spellEnd"/>
-      <w:r>
-        <w:t xml:space="preserve"> et al. 2008; </w:t>
-      </w:r>
-      <w:proofErr w:type="spellStart"/>
-      <w:r>
-        <w:t>Leathwick</w:t>
-      </w:r>
-      <w:proofErr w:type="spellEnd"/>
-      <w:r>
-        <w:t xml:space="preserve"> et al. 2008).</w:t>
+        <w:t>Boosted regression trees: 1) accept different types of predictor variables; 2) accommodate missing values through the use of surrogates; 3) resist the effects of outliers; and 4) fit interactions between predictors (Elith et al. 2006; Leathwick et al. 2006; Elith et al. 2008; Leathwick et al. 2008).</w:t>
       </w:r>
       <w:r>
         <w:t>(University of Tamp paper)</w:t>
@@ -10288,15 +9541,7 @@
         <w:t>W</w:t>
       </w:r>
       <w:r>
-        <w:t xml:space="preserve">hile we were able to score a very high r-Square for the training set, even with </w:t>
-      </w:r>
-      <w:proofErr w:type="spellStart"/>
-      <w:r>
-        <w:t>hypertuning</w:t>
-      </w:r>
-      <w:proofErr w:type="spellEnd"/>
-      <w:r>
-        <w:t>, we were not able to o</w:t>
+        <w:t>hile we were able to score a very high r-Square for the training set, even with hypertuning, we were not able to o</w:t>
       </w:r>
       <w:r>
         <w:t>b</w:t>
@@ -10399,14 +9644,27 @@
             <w:r>
               <w:t xml:space="preserve">Figure </w:t>
             </w:r>
-            <w:fldSimple w:instr=" SEQ Figure \* ARABIC ">
-              <w:r>
-                <w:rPr>
-                  <w:noProof/>
-                </w:rPr>
-                <w:t>8</w:t>
-              </w:r>
-            </w:fldSimple>
+            <w:r>
+              <w:fldChar w:fldCharType="begin"/>
+            </w:r>
+            <w:r>
+              <w:instrText xml:space="preserve"> SEQ Figure \* ARABIC </w:instrText>
+            </w:r>
+            <w:r>
+              <w:fldChar w:fldCharType="separate"/>
+            </w:r>
+            <w:r>
+              <w:rPr>
+                <w:noProof/>
+              </w:rPr>
+              <w:t>8</w:t>
+            </w:r>
+            <w:r>
+              <w:rPr>
+                <w:noProof/>
+              </w:rPr>
+              <w:fldChar w:fldCharType="end"/>
+            </w:r>
             <w:r>
               <w:t>:Train set correlation with target GSE_GWE</w:t>
             </w:r>
@@ -10469,14 +9727,27 @@
             <w:r>
               <w:t xml:space="preserve">Figure </w:t>
             </w:r>
-            <w:fldSimple w:instr=" SEQ Figure \* ARABIC ">
-              <w:r>
-                <w:rPr>
-                  <w:noProof/>
-                </w:rPr>
-                <w:t>9</w:t>
-              </w:r>
-            </w:fldSimple>
+            <w:r>
+              <w:fldChar w:fldCharType="begin"/>
+            </w:r>
+            <w:r>
+              <w:instrText xml:space="preserve"> SEQ Figure \* ARABIC </w:instrText>
+            </w:r>
+            <w:r>
+              <w:fldChar w:fldCharType="separate"/>
+            </w:r>
+            <w:r>
+              <w:rPr>
+                <w:noProof/>
+              </w:rPr>
+              <w:t>9</w:t>
+            </w:r>
+            <w:r>
+              <w:rPr>
+                <w:noProof/>
+              </w:rPr>
+              <w:fldChar w:fldCharType="end"/>
+            </w:r>
             <w:r>
               <w:t>:Test set correlation with target GSE_GWE</w:t>
             </w:r>
@@ -10521,7 +9792,6 @@
           <w:color w:val="000000"/>
         </w:rPr>
       </w:pPr>
-      <w:proofErr w:type="spellStart"/>
       <w:r>
         <w:rPr>
           <w:rFonts w:ascii="Calibri" w:eastAsia="Times New Roman" w:hAnsi="Calibri" w:cs="Calibri"/>
@@ -10529,66 +9799,40 @@
         </w:rPr>
         <w:t>GridSearchCV</w:t>
       </w:r>
-      <w:proofErr w:type="spellEnd"/>
       <w:r>
         <w:rPr>
           <w:rFonts w:ascii="Calibri" w:eastAsia="Times New Roman" w:hAnsi="Calibri" w:cs="Calibri"/>
           <w:color w:val="000000"/>
         </w:rPr>
-        <w:t xml:space="preserve"> and </w:t>
-      </w:r>
-      <w:proofErr w:type="spellStart"/>
+        <w:t xml:space="preserve"> and RandomizedSearchCV</w:t>
+      </w:r>
       <w:r>
         <w:rPr>
           <w:rFonts w:ascii="Calibri" w:eastAsia="Times New Roman" w:hAnsi="Calibri" w:cs="Calibri"/>
           <w:color w:val="000000"/>
         </w:rPr>
-        <w:t>RandomizedSearchCV</w:t>
-      </w:r>
-      <w:proofErr w:type="spellEnd"/>
+        <w:t xml:space="preserve"> </w:t>
+      </w:r>
       <w:r>
         <w:rPr>
           <w:rFonts w:ascii="Calibri" w:eastAsia="Times New Roman" w:hAnsi="Calibri" w:cs="Calibri"/>
           <w:color w:val="000000"/>
         </w:rPr>
-        <w:t xml:space="preserve"> </w:t>
+        <w:t xml:space="preserve">were employed by </w:t>
       </w:r>
       <w:r>
         <w:rPr>
           <w:rFonts w:ascii="Calibri" w:eastAsia="Times New Roman" w:hAnsi="Calibri" w:cs="Calibri"/>
           <w:color w:val="000000"/>
         </w:rPr>
-        <w:t xml:space="preserve">were employed by </w:t>
+        <w:t>creating a parameter grid</w:t>
       </w:r>
       <w:r>
         <w:rPr>
           <w:rFonts w:ascii="Calibri" w:eastAsia="Times New Roman" w:hAnsi="Calibri" w:cs="Calibri"/>
           <w:color w:val="000000"/>
         </w:rPr>
-        <w:t>creating a parameter grid</w:t>
-      </w:r>
-      <w:r>
-        <w:rPr>
-          <w:rFonts w:ascii="Calibri" w:eastAsia="Times New Roman" w:hAnsi="Calibri" w:cs="Calibri"/>
-          <w:color w:val="000000"/>
-        </w:rPr>
-        <w:t xml:space="preserve"> of parameters that can be tuned in each instance of a chosen algorithm. In </w:t>
-      </w:r>
-      <w:proofErr w:type="spellStart"/>
-      <w:r>
-        <w:rPr>
-          <w:rFonts w:ascii="Calibri" w:eastAsia="Times New Roman" w:hAnsi="Calibri" w:cs="Calibri"/>
-          <w:color w:val="000000"/>
-        </w:rPr>
-        <w:t>PyCaret</w:t>
-      </w:r>
-      <w:proofErr w:type="spellEnd"/>
-      <w:r>
-        <w:rPr>
-          <w:rFonts w:ascii="Calibri" w:eastAsia="Times New Roman" w:hAnsi="Calibri" w:cs="Calibri"/>
-          <w:color w:val="000000"/>
-        </w:rPr>
-        <w:t xml:space="preserve"> automated process as well hyper tuning was used but tuning did not always result in a better R-squared or RMSE score. Tuning in the case of K- Nearest neighbors algorithm </w:t>
+        <w:t xml:space="preserve"> of parameters that can be tuned in each instance of a chosen algorithm. In PyCaret automated process as well hyper tuning was used but tuning did not always result in a better R-squared or RMSE score. Tuning in the case of K- Nearest neighbors algorithm </w:t>
       </w:r>
     </w:p>
     <w:p>
@@ -10644,23 +9888,7 @@
     </w:p>
     <w:p>
       <w:r>
-        <w:t xml:space="preserve">After going through various machine learning algorithms manually, one at a time and </w:t>
-      </w:r>
-      <w:proofErr w:type="spellStart"/>
-      <w:r>
-        <w:t>hypertuning</w:t>
-      </w:r>
-      <w:proofErr w:type="spellEnd"/>
-      <w:r>
-        <w:t xml:space="preserve"> each, we found the usage of </w:t>
-      </w:r>
-      <w:proofErr w:type="spellStart"/>
-      <w:r>
-        <w:t>PyCaret</w:t>
-      </w:r>
-      <w:proofErr w:type="spellEnd"/>
-      <w:r>
-        <w:t xml:space="preserve"> extremely beneficial. </w:t>
+        <w:t xml:space="preserve">After going through various machine learning algorithms manually, one at a time and hypertuning each, we found the usage of PyCaret extremely beneficial. </w:t>
       </w:r>
       <w:r>
         <w:t xml:space="preserve">In addition to having the ability to consider </w:t>
@@ -10674,27 +9902,11 @@
         </w:r>
       </w:hyperlink>
       <w:r>
-        <w:t xml:space="preserve">, </w:t>
-      </w:r>
-      <w:proofErr w:type="spellStart"/>
-      <w:r>
-        <w:t>PyCaret</w:t>
-      </w:r>
-      <w:proofErr w:type="spellEnd"/>
-      <w:r>
-        <w:t xml:space="preserve"> allows for single line code to</w:t>
+        <w:t>, PyCaret allows for single line code to</w:t>
       </w:r>
       <w:r>
         <w:br/>
-        <w:t xml:space="preserve">a)  </w:t>
-      </w:r>
-      <w:proofErr w:type="spellStart"/>
-      <w:r>
-        <w:t>hypertune</w:t>
-      </w:r>
-      <w:proofErr w:type="spellEnd"/>
-      <w:r>
-        <w:t xml:space="preserve"> parameters with cross validation</w:t>
+        <w:t>a)  hypertune parameters with cross validation</w:t>
       </w:r>
       <w:r>
         <w:br/>
@@ -10710,29 +9922,13 @@
       </w:hyperlink>
       <w:r>
         <w:br/>
-        <w:t xml:space="preserve">c) it allows for </w:t>
-      </w:r>
-      <w:proofErr w:type="spellStart"/>
-      <w:r>
-        <w:t>feature_selection</w:t>
-      </w:r>
-      <w:proofErr w:type="spellEnd"/>
-      <w:r>
-        <w:t xml:space="preserve"> </w:t>
+        <w:t xml:space="preserve">c) it allows for feature_selection </w:t>
       </w:r>
       <w:r>
         <w:t xml:space="preserve"> (by ignoring features) </w:t>
       </w:r>
       <w:r>
-        <w:t xml:space="preserve">and </w:t>
-      </w:r>
-      <w:proofErr w:type="spellStart"/>
-      <w:r>
-        <w:t>feature_engineering</w:t>
-      </w:r>
-      <w:proofErr w:type="spellEnd"/>
-      <w:r>
-        <w:t xml:space="preserve"> </w:t>
+        <w:t xml:space="preserve">and feature_engineering </w:t>
       </w:r>
       <w:r>
         <w:t xml:space="preserve"> (by specifying interactions, polynomial features), </w:t>
@@ -10749,33 +9945,12 @@
         <w:t>can/</w:t>
       </w:r>
       <w:r>
-        <w:t xml:space="preserve">will be logged in the open source </w:t>
-      </w:r>
-      <w:proofErr w:type="spellStart"/>
-      <w:r>
-        <w:t>MLFlow</w:t>
-      </w:r>
-      <w:proofErr w:type="spellEnd"/>
-      <w:r>
-        <w:t xml:space="preserve"> tool (see how to view the experiments in section below), </w:t>
-      </w:r>
-      <w:proofErr w:type="spellStart"/>
-      <w:r>
-        <w:t>compare_models</w:t>
-      </w:r>
-      <w:proofErr w:type="spellEnd"/>
-      <w:r>
-        <w:t xml:space="preserve"> will compare all, or a specified list of models with cross validation folds, optionally specified. The evaluation metrics are duly returned based on whether the task is classification or regression and the tabulated data is sorted with the best model at the top.</w:t>
-      </w:r>
-    </w:p>
-    <w:p>
-      <w:proofErr w:type="spellStart"/>
-      <w:r>
-        <w:t>Pycaret</w:t>
-      </w:r>
-      <w:proofErr w:type="spellEnd"/>
-      <w:r>
-        <w:t xml:space="preserve"> brought to fore extremely random tree</w:t>
+        <w:t>will be logged in the open source MLFlow tool (see how to view the experiments in section below), compare_models will compare all, or a specified list of models with cross validation folds, optionally specified. The evaluation metrics are duly returned based on whether the task is classification or regression and the tabulated data is sorted with the best model at the top.</w:t>
+      </w:r>
+    </w:p>
+    <w:p>
+      <w:r>
+        <w:t>Pycaret brought to fore extremely random tree</w:t>
       </w:r>
       <w:r>
         <w:t xml:space="preserve"> (ET) </w:t>
@@ -10798,25 +9973,12 @@
         <w:t xml:space="preserve">. </w:t>
       </w:r>
       <w:r>
-        <w:t xml:space="preserve">New features are created based on all polynomial combinations that exist within the numeric features in a dataset to the degree defined in </w:t>
-      </w:r>
-      <w:proofErr w:type="spellStart"/>
-      <w:r>
-        <w:t>polynomial_degree</w:t>
-      </w:r>
-      <w:proofErr w:type="spellEnd"/>
-      <w:r>
-        <w:t xml:space="preserve"> param.  Sometimes the relationship between dependent and independent variables is more complex. Creating new polynomial features sometimes might help in capturing that relationship which otherwise may go unnoticed.</w:t>
-      </w:r>
-    </w:p>
-    <w:p>
-      <w:proofErr w:type="spellStart"/>
-      <w:r>
-        <w:t>PyCaret</w:t>
-      </w:r>
-      <w:proofErr w:type="spellEnd"/>
-      <w:r>
-        <w:t xml:space="preserve"> can also create a complete pipeline of transforming the features including imputing nulls but since we used scikit-learn pipeline for this purpose, we set this parameter to False.</w:t>
+        <w:t>New features are created based on all polynomial combinations that exist within the numeric features in a dataset to the degree defined in polynomial_degree param.  Sometimes the relationship between dependent and independent variables is more complex. Creating new polynomial features sometimes might help in capturing that relationship which otherwise may go unnoticed.</w:t>
+      </w:r>
+    </w:p>
+    <w:p>
+      <w:r>
+        <w:t>PyCaret can also create a complete pipeline of transforming the features including imputing nulls but since we used scikit-learn pipeline for this purpose, we set this parameter to False.</w:t>
       </w:r>
     </w:p>
     <w:p/>
@@ -10855,23 +10017,10 @@
     </w:p>
     <w:p>
       <w:r>
-        <w:t xml:space="preserve">Transform target is performed by </w:t>
-      </w:r>
-      <w:proofErr w:type="spellStart"/>
-      <w:r>
-        <w:t>PyCaret</w:t>
-      </w:r>
-      <w:proofErr w:type="spellEnd"/>
-      <w:r>
-        <w:t xml:space="preserve"> using </w:t>
-      </w:r>
-      <w:proofErr w:type="spellStart"/>
-      <w:r>
-        <w:t>transform_target</w:t>
-      </w:r>
-      <w:proofErr w:type="spellEnd"/>
-      <w:r>
-        <w:t xml:space="preserve"> parameter</w:t>
+        <w:t>Transform target is performed by PyCaret</w:t>
+      </w:r>
+      <w:r>
+        <w:t xml:space="preserve"> using transform_target parameter</w:t>
       </w:r>
       <w:r>
         <w:t>.</w:t>
@@ -10890,13 +10039,8 @@
       <w:r>
         <w:t xml:space="preserve"> </w:t>
       </w:r>
-      <w:proofErr w:type="spellStart"/>
-      <w:r>
-        <w:t>Pycaret</w:t>
-      </w:r>
-      <w:proofErr w:type="spellEnd"/>
-      <w:r>
-        <w:t xml:space="preserve"> in the most stark fashion.</w:t>
+      <w:r>
+        <w:t>Pycaret in the most stark fashion.</w:t>
       </w:r>
     </w:p>
     <w:p>
@@ -10909,37 +10053,22 @@
         <w:lastRenderedPageBreak/>
         <w:t xml:space="preserve">    </w:t>
       </w:r>
-      <w:proofErr w:type="spellStart"/>
-      <w:r>
-        <w:t>transform_target</w:t>
-      </w:r>
-      <w:proofErr w:type="spellEnd"/>
-      <w:r>
-        <w:t xml:space="preserve"> = true (default box-cox)</w:t>
+      <w:r>
+        <w:t>transform_target = true (default box-cox)</w:t>
       </w:r>
       <w:r>
         <w:br/>
         <w:t xml:space="preserve">    </w:t>
       </w:r>
-      <w:proofErr w:type="spellStart"/>
-      <w:r>
-        <w:t>remove_multicollinearity</w:t>
-      </w:r>
-      <w:proofErr w:type="spellEnd"/>
-      <w:r>
-        <w:t xml:space="preserve"> = True,</w:t>
+      <w:r>
+        <w:t>remove_multicollinearity = True,</w:t>
       </w:r>
       <w:r>
         <w:br/>
         <w:t xml:space="preserve">    </w:t>
       </w:r>
-      <w:proofErr w:type="spellStart"/>
-      <w:r>
-        <w:t>multicollinearity_threshold</w:t>
-      </w:r>
-      <w:proofErr w:type="spellEnd"/>
-      <w:r>
-        <w:t>=0.1</w:t>
+      <w:r>
+        <w:t>multicollinearity_threshold=0.1</w:t>
       </w:r>
       <w:r>
         <w:br/>
@@ -10955,13 +10084,8 @@
         <w:br/>
         <w:t xml:space="preserve">    </w:t>
       </w:r>
-      <w:proofErr w:type="spellStart"/>
-      <w:r>
-        <w:t>ignore_low_variance</w:t>
-      </w:r>
-      <w:proofErr w:type="spellEnd"/>
-      <w:r>
-        <w:t>=True,</w:t>
+      <w:r>
+        <w:t>ignore_low_variance=True,</w:t>
       </w:r>
     </w:p>
     <w:p>
@@ -10988,42 +10112,10 @@
     </w:p>
     <w:p>
       <w:r>
-        <w:t xml:space="preserve"> </w:t>
-      </w:r>
-      <w:proofErr w:type="spellStart"/>
-      <w:r>
-        <w:t>PyCaret</w:t>
-      </w:r>
-      <w:proofErr w:type="spellEnd"/>
-      <w:r>
-        <w:t xml:space="preserve"> was also applied on PCA transformed data but it did not help with the evaluation metrics.</w:t>
-      </w:r>
-      <w:r>
-        <w:t xml:space="preserve"> After running </w:t>
-      </w:r>
-      <w:proofErr w:type="spellStart"/>
-      <w:r>
-        <w:t>compare_models</w:t>
-      </w:r>
-      <w:proofErr w:type="spellEnd"/>
-      <w:r>
-        <w:t xml:space="preserve"> through all available models in </w:t>
-      </w:r>
-      <w:proofErr w:type="spellStart"/>
-      <w:r>
-        <w:t>PyCaret</w:t>
-      </w:r>
-      <w:proofErr w:type="spellEnd"/>
-      <w:r>
-        <w:t xml:space="preserve">, we drew down from the top list to Extra Trees, Light Gradient Boosting Machine, Random Forest, </w:t>
-      </w:r>
-      <w:proofErr w:type="spellStart"/>
-      <w:r>
-        <w:t>XGBoost</w:t>
-      </w:r>
-      <w:proofErr w:type="spellEnd"/>
-      <w:r>
-        <w:t xml:space="preserve"> and K Nearest Neighbors algorithm. The scores tabulated are seen below with Extra Tress providing the best mean score for 51 folds of cross validation. </w:t>
+        <w:t xml:space="preserve"> PyCaret was also applied on PCA transformed data but it did not help with the evaluation metrics.</w:t>
+      </w:r>
+      <w:r>
+        <w:t xml:space="preserve"> After running compare_models through all available models in PyCaret, we drew down from the top list to Extra Trees, Light Gradient Boosting Machine, Random Forest, XGBoost and K Nearest Neighbors algorithm. The scores tabulated are seen below with Extra Tress providing the best mean score for 51 folds of cross validation. </w:t>
       </w:r>
     </w:p>
     <w:p>
@@ -11533,43 +10625,14 @@
       </w:r>
     </w:p>
     <w:p>
-      <w:proofErr w:type="spellStart"/>
       <w:r>
         <w:lastRenderedPageBreak/>
-        <w:t>Mlflow</w:t>
-      </w:r>
-      <w:proofErr w:type="spellEnd"/>
-      <w:r>
-        <w:t xml:space="preserve"> let’s one view the experiments in a </w:t>
-      </w:r>
-      <w:proofErr w:type="spellStart"/>
-      <w:r>
-        <w:t>UI.In</w:t>
-      </w:r>
-      <w:proofErr w:type="spellEnd"/>
-      <w:r>
-        <w:t xml:space="preserve"> the notebook run </w:t>
-      </w:r>
-    </w:p>
-    <w:p>
-      <w:r>
-        <w:t>!</w:t>
-      </w:r>
-      <w:proofErr w:type="spellStart"/>
-      <w:r>
-        <w:t>mlflow</w:t>
-      </w:r>
-      <w:proofErr w:type="spellEnd"/>
-      <w:r>
-        <w:t xml:space="preserve"> </w:t>
-      </w:r>
-      <w:proofErr w:type="spellStart"/>
-      <w:r>
-        <w:t>ui</w:t>
-      </w:r>
-      <w:proofErr w:type="spellEnd"/>
-      <w:r>
-        <w:t xml:space="preserve"> –host=localhost –port=5000</w:t>
+        <w:t xml:space="preserve">Mlflow let’s one view the experiments in a UI.In the notebook run </w:t>
+      </w:r>
+    </w:p>
+    <w:p>
+      <w:r>
+        <w:t>!mlflow ui –host=localhost –port=5000</w:t>
       </w:r>
     </w:p>
     <w:p>
@@ -11581,19 +10644,9 @@
       </w:r>
     </w:p>
     <w:p>
-      <w:proofErr w:type="spellStart"/>
-      <w:r>
-        <w:t>mlflow</w:t>
-      </w:r>
-      <w:proofErr w:type="spellEnd"/>
-      <w:r>
-        <w:t xml:space="preserve"> </w:t>
-      </w:r>
-      <w:proofErr w:type="spellStart"/>
-      <w:r>
-        <w:t>ui</w:t>
-      </w:r>
-      <w:proofErr w:type="spellEnd"/>
+      <w:r>
+        <w:t>mlflow ui</w:t>
+      </w:r>
     </w:p>
     <w:p>
       <w:r>
@@ -11607,15 +10660,7 @@
     </w:p>
     <w:p>
       <w:r>
-        <w:t xml:space="preserve">[Note: I could run this in my local environment, but not in </w:t>
-      </w:r>
-      <w:proofErr w:type="spellStart"/>
-      <w:r>
-        <w:t>Deepnote</w:t>
-      </w:r>
-      <w:proofErr w:type="spellEnd"/>
-      <w:r>
-        <w:t>]</w:t>
+        <w:t>[Note: I could run this in my local environment, but not in Deepnote]</w:t>
       </w:r>
     </w:p>
     <w:p>
@@ -11812,28 +10857,12 @@
         <w:br/>
       </w:r>
       <w:hyperlink r:id="rId47" w:history="1">
-        <w:proofErr w:type="spellStart"/>
         <w:r>
           <w:rPr>
             <w:rStyle w:val="Hyperlink"/>
           </w:rPr>
-          <w:t>XGBoost</w:t>
+          <w:t>XGBoost for TimeSeries</w:t>
         </w:r>
-        <w:proofErr w:type="spellEnd"/>
-        <w:r>
-          <w:rPr>
-            <w:rStyle w:val="Hyperlink"/>
-          </w:rPr>
-          <w:t xml:space="preserve"> for </w:t>
-        </w:r>
-        <w:proofErr w:type="spellStart"/>
-        <w:r>
-          <w:rPr>
-            <w:rStyle w:val="Hyperlink"/>
-          </w:rPr>
-          <w:t>TimeSeries</w:t>
-        </w:r>
-        <w:proofErr w:type="spellEnd"/>
       </w:hyperlink>
     </w:p>
     <w:p>
@@ -11863,40 +10892,11 @@
         <w:t>o</w:t>
       </w:r>
       <w:r>
-        <w:t xml:space="preserve">ok, the time component is extracted out entirely by deriving features from each time series like </w:t>
-      </w:r>
-      <w:proofErr w:type="spellStart"/>
-      <w:r>
-        <w:t>amolitude</w:t>
-      </w:r>
-      <w:proofErr w:type="spellEnd"/>
-      <w:r>
-        <w:t xml:space="preserve">, </w:t>
-      </w:r>
-      <w:proofErr w:type="spellStart"/>
-      <w:r>
-        <w:t>srd</w:t>
-      </w:r>
-      <w:proofErr w:type="spellEnd"/>
-      <w:r>
-        <w:t xml:space="preserve"> deviatio</w:t>
-      </w:r>
-      <w:r>
-        <w:t xml:space="preserve">n, </w:t>
-      </w:r>
-      <w:proofErr w:type="spellStart"/>
-      <w:r>
-        <w:t>percent_close_to_medin</w:t>
-      </w:r>
-      <w:proofErr w:type="spellEnd"/>
-      <w:r>
-        <w:t xml:space="preserve">, skew, </w:t>
-      </w:r>
-      <w:proofErr w:type="spellStart"/>
-      <w:r>
-        <w:t>max_slope</w:t>
-      </w:r>
-      <w:proofErr w:type="spellEnd"/>
+        <w:t>ok, the time component is extracted out entirely by deriving features from each time series like amolitude, srd deviatio</w:t>
+      </w:r>
+      <w:r>
+        <w:t>n, percent_close_to_medin, skew, max_slope</w:t>
+      </w:r>
     </w:p>
     <w:p>
       <w:pPr>
@@ -11923,9 +10923,15 @@
       </w:pPr>
       <w:r>
         <w:rPr>
+          <w:rStyle w:val="Heading2Char"/>
+        </w:rPr>
+        <w:t>Paper from University</w:t>
+      </w:r>
+      <w:r>
+        <w:rPr>
           <w:b/>
         </w:rPr>
-        <w:t>Paper from University of Tampa</w:t>
+        <w:t xml:space="preserve"> of Tampa</w:t>
       </w:r>
     </w:p>
     <w:p>
@@ -12292,23 +11298,8 @@
     <w:p>
       <w:pPr>
         <w:pStyle w:val="Heading1"/>
-        <w:shd w:val="clear" w:color="auto" w:fill="FFFFFF"/>
-        <w:spacing w:before="754" w:line="420" w:lineRule="atLeast"/>
-        <w:rPr>
-          <w:rFonts w:ascii="Helvetica" w:hAnsi="Helvetica"/>
-          <w:color w:val="292929"/>
-          <w:sz w:val="22"/>
-          <w:szCs w:val="22"/>
-        </w:rPr>
-      </w:pPr>
-      <w:r>
-        <w:rPr>
-          <w:rFonts w:ascii="Helvetica" w:hAnsi="Helvetica"/>
-          <w:color w:val="292929"/>
-          <w:sz w:val="22"/>
-          <w:szCs w:val="22"/>
-        </w:rPr>
-        <w:lastRenderedPageBreak/>
+      </w:pPr>
+      <w:r>
         <w:t>What is autocorrelation?</w:t>
       </w:r>
     </w:p>
@@ -12339,22 +11330,9 @@
     <w:p>
       <w:pPr>
         <w:pStyle w:val="Heading1"/>
-        <w:shd w:val="clear" w:color="auto" w:fill="FFFFFF"/>
-        <w:spacing w:before="754" w:line="420" w:lineRule="atLeast"/>
-        <w:rPr>
-          <w:rFonts w:ascii="Helvetica" w:hAnsi="Helvetica"/>
-          <w:color w:val="292929"/>
-          <w:sz w:val="22"/>
-          <w:szCs w:val="22"/>
-        </w:rPr>
-      </w:pPr>
-      <w:r>
-        <w:rPr>
-          <w:rFonts w:ascii="Helvetica" w:hAnsi="Helvetica"/>
-          <w:color w:val="292929"/>
-          <w:sz w:val="22"/>
-          <w:szCs w:val="22"/>
-        </w:rPr>
+      </w:pPr>
+      <w:r>
+        <w:lastRenderedPageBreak/>
         <w:t>Why autocorrelation matters</w:t>
       </w:r>
     </w:p>
@@ -12412,6 +11390,647 @@
       </w:r>
       <w:r>
         <w:t xml:space="preserve"> Analysis</w:t>
+      </w:r>
+    </w:p>
+    <w:p>
+      <w:pPr>
+        <w:rPr>
+          <w:b/>
+          <w:caps/>
+          <w:color w:val="4472C4" w:themeColor="accent1"/>
+        </w:rPr>
+      </w:pPr>
+      <w:r>
+        <w:br w:type="page"/>
+      </w:r>
+    </w:p>
+    <w:p>
+      <w:pPr>
+        <w:pStyle w:val="Heading1"/>
+      </w:pPr>
+      <w:r>
+        <w:lastRenderedPageBreak/>
+        <w:t>Multi-Variate Multi Time-Series Predictions with LSTM</w:t>
+      </w:r>
+    </w:p>
+    <w:p>
+      <w:pPr>
+        <w:pStyle w:val="Heading2"/>
+      </w:pPr>
+      <w:r>
+        <w:t>The Data</w:t>
+      </w:r>
+    </w:p>
+    <w:p>
+      <w:r>
+        <w:t xml:space="preserve">In a multi-variate multi time-series prediction problem, the inputs are 3 dimensional, made of multiple subjects, </w:t>
+      </w:r>
+      <w:r>
+        <w:t xml:space="preserve"> </w:t>
+      </w:r>
+      <w:r>
+        <w:t>each characterized by several features (X1 - X4 and Y), each being a time-series.</w:t>
+      </w:r>
+    </w:p>
+    <w:p>
+      <w:r>
+        <w:t xml:space="preserve">The objective is to predict the value of one feature (many-to-one), here Y, or multiple features (many-to-many), one or multiple steps into the future (one step </w:t>
+      </w:r>
+      <w:r>
+        <w:rPr>
+          <w:i/>
+          <w:iCs/>
+        </w:rPr>
+        <w:t>Y(t+n+1)</w:t>
+      </w:r>
+      <w:r>
+        <w:t xml:space="preserve"> in this example).</w:t>
+      </w:r>
+    </w:p>
+    <w:p>
+      <w:r>
+        <w:t>LSTMs are used for time series and NLP because they are both sequential data and depend on previous states.</w:t>
+      </w:r>
+      <w:r>
+        <w:t xml:space="preserve"> </w:t>
+      </w:r>
+      <w:r>
+        <w:t xml:space="preserve">The future prediction </w:t>
+      </w:r>
+      <w:r>
+        <w:rPr>
+          <w:i/>
+          <w:iCs/>
+        </w:rPr>
+        <w:t>Y(t+n+1)</w:t>
+      </w:r>
+      <w:r>
+        <w:t xml:space="preserve"> depends not only on the last state </w:t>
+      </w:r>
+      <w:r>
+        <w:rPr>
+          <w:i/>
+          <w:iCs/>
+        </w:rPr>
+        <w:t>X1(t+n) - Y(t+n)</w:t>
+      </w:r>
+      <w:r>
+        <w:t xml:space="preserve">, not only on past values of the </w:t>
+      </w:r>
+    </w:p>
+    <w:p>
+      <w:r>
+        <w:t xml:space="preserve">feature </w:t>
+      </w:r>
+      <w:r>
+        <w:rPr>
+          <w:i/>
+          <w:iCs/>
+        </w:rPr>
+        <w:t>Y(t+1) - Y(t+n)</w:t>
+      </w:r>
+      <w:r>
+        <w:t>, but on the entire past states sequence.</w:t>
+      </w:r>
+    </w:p>
+    <w:p>
+      <w:r>
+        <w:t>Examples:</w:t>
+      </w:r>
+    </w:p>
+    <w:p>
+      <w:pPr>
+        <w:pStyle w:val="ListParagraph"/>
+        <w:numPr>
+          <w:ilvl w:val="0"/>
+          <w:numId w:val="23"/>
+        </w:numPr>
+      </w:pPr>
+      <w:r>
+        <w:t>IoT devices collecting multiple metrics over time.</w:t>
+      </w:r>
+    </w:p>
+    <w:p>
+      <w:pPr>
+        <w:pStyle w:val="ListParagraph"/>
+        <w:numPr>
+          <w:ilvl w:val="0"/>
+          <w:numId w:val="23"/>
+        </w:numPr>
+      </w:pPr>
+      <w:r>
+        <w:t>A server farm, each measuring CPU, memory, disk IO usage over time.</w:t>
+      </w:r>
+    </w:p>
+    <w:p>
+      <w:pPr>
+        <w:pStyle w:val="ListParagraph"/>
+        <w:numPr>
+          <w:ilvl w:val="0"/>
+          <w:numId w:val="23"/>
+        </w:numPr>
+      </w:pPr>
+      <w:r>
+        <w:t>Retail stores sales of multiple products over time, etc.</w:t>
+      </w:r>
+    </w:p>
+    <w:p>
+      <w:r>
+        <w:rPr>
+          <w:noProof/>
+        </w:rPr>
+        <w:drawing>
+          <wp:inline distT="0" distB="0" distL="0" distR="0" wp14:anchorId="1F59DF03" wp14:editId="0AAD5D3E">
+            <wp:extent cx="5943600" cy="3242137"/>
+            <wp:effectExtent l="0" t="0" r="0" b="0"/>
+            <wp:docPr id="20" name="Picture 20"/>
+            <wp:cNvGraphicFramePr>
+              <a:graphicFrameLocks xmlns:a="http://schemas.openxmlformats.org/drawingml/2006/main" noChangeAspect="1"/>
+            </wp:cNvGraphicFramePr>
+            <a:graphic xmlns:a="http://schemas.openxmlformats.org/drawingml/2006/main">
+              <a:graphicData uri="http://schemas.openxmlformats.org/drawingml/2006/picture">
+                <pic:pic xmlns:pic="http://schemas.openxmlformats.org/drawingml/2006/picture">
+                  <pic:nvPicPr>
+                    <pic:cNvPr id="0" name="Picture 2"/>
+                    <pic:cNvPicPr>
+                      <a:picLocks noChangeAspect="1" noChangeArrowheads="1"/>
+                    </pic:cNvPicPr>
+                  </pic:nvPicPr>
+                  <pic:blipFill>
+                    <a:blip r:embed="rId48">
+                      <a:extLst>
+                        <a:ext uri="{28A0092B-C50C-407E-A947-70E740481C1C}">
+                          <a14:useLocalDpi xmlns:a14="http://schemas.microsoft.com/office/drawing/2010/main" val="0"/>
+                        </a:ext>
+                      </a:extLst>
+                    </a:blip>
+                    <a:srcRect/>
+                    <a:stretch>
+                      <a:fillRect/>
+                    </a:stretch>
+                  </pic:blipFill>
+                  <pic:spPr bwMode="auto">
+                    <a:xfrm>
+                      <a:off x="0" y="0"/>
+                      <a:ext cx="5943600" cy="3242137"/>
+                    </a:xfrm>
+                    <a:prstGeom prst="rect">
+                      <a:avLst/>
+                    </a:prstGeom>
+                    <a:noFill/>
+                    <a:ln>
+                      <a:noFill/>
+                    </a:ln>
+                  </pic:spPr>
+                </pic:pic>
+              </a:graphicData>
+            </a:graphic>
+          </wp:inline>
+        </w:drawing>
+      </w:r>
+    </w:p>
+    <w:p>
+      <w:r>
+        <w:t xml:space="preserve">In our case, the dataset is made of 478 Township-Ranges, each containing a multivariate (81 features) time series (data between 2014 to 2021). This dataset can thus be seen as a 3 dimensional dataset of </w:t>
+      </w:r>
+    </w:p>
+    <w:p>
+      <w:pPr>
+        <w:ind w:left="720"/>
+      </w:pPr>
+      <w:r>
+        <w:t>478 TownshipRanges * 8 time stamps * 81 features</w:t>
+      </w:r>
+    </w:p>
+    <w:p>
+      <w:r>
+        <w:t xml:space="preserve">The objective is to predict the 2022 target value of </w:t>
+      </w:r>
+      <w:r>
+        <w:rPr>
+          <w:i/>
+          <w:iCs/>
+        </w:rPr>
+        <w:t>GSE_GWE</w:t>
+      </w:r>
+      <w:r>
+        <w:t xml:space="preserve"> (Ground Surface Elevation to Groundwater Water Elevation - Depth to groundwater elevation in feet below ground surface) for each Township-Range.</w:t>
+      </w:r>
+    </w:p>
+    <w:p>
+      <w:pPr>
+        <w:pStyle w:val="Heading2"/>
+      </w:pPr>
+      <w:r>
+        <w:lastRenderedPageBreak/>
+        <w:t>Feeding the model</w:t>
+      </w:r>
+    </w:p>
+    <w:p>
+      <w:r>
+        <w:t>In our case during training and predictions:</w:t>
+      </w:r>
+    </w:p>
+    <w:p>
+      <w:pPr>
+        <w:pStyle w:val="ListParagraph"/>
+        <w:numPr>
+          <w:ilvl w:val="0"/>
+          <w:numId w:val="25"/>
+        </w:numPr>
+      </w:pPr>
+      <w:r>
+        <w:t>Township-Ranges are passed into the model one by one</w:t>
+      </w:r>
+    </w:p>
+    <w:p>
+      <w:pPr>
+        <w:pStyle w:val="ListParagraph"/>
+        <w:numPr>
+          <w:ilvl w:val="0"/>
+          <w:numId w:val="25"/>
+        </w:numPr>
+      </w:pPr>
+      <w:r>
+        <w:t>each cell in the LSM neural network receives a Township-Range state for a specific year (the state of the Township-Range at a specific position in the series)</w:t>
+      </w:r>
+    </w:p>
+    <w:p>
+      <w:pPr>
+        <w:pStyle w:val="ListParagraph"/>
+        <w:numPr>
+          <w:ilvl w:val="0"/>
+          <w:numId w:val="25"/>
+        </w:numPr>
+      </w:pPr>
+      <w:r>
+        <w:t xml:space="preserve">each state (year) in the series is represented by a multi-dimensional vector of all 81 features (including the target feature Y </w:t>
+      </w:r>
+      <w:r>
+        <w:rPr>
+          <w:i/>
+          <w:iCs/>
+        </w:rPr>
+        <w:t>GSE_GWE</w:t>
+      </w:r>
+      <w:r>
+        <w:t>)</w:t>
+      </w:r>
+    </w:p>
+    <w:p>
+      <w:r>
+        <w:t xml:space="preserve">The output is the Township-Ranges next year's value for the specific feature Y: </w:t>
+      </w:r>
+      <w:r>
+        <w:rPr>
+          <w:i/>
+          <w:iCs/>
+        </w:rPr>
+        <w:t>GSE_GWE</w:t>
+      </w:r>
+      <w:r>
+        <w:t>. The model is trained on 2014-2020 (7 years) data to predict 2021. During inference the last 7 years (2015-2021) of data are passed as input to predict the 2022 value.</w:t>
+      </w:r>
+    </w:p>
+    <w:p>
+      <w:r>
+        <w:rPr>
+          <w:noProof/>
+        </w:rPr>
+        <w:drawing>
+          <wp:inline distT="0" distB="0" distL="0" distR="0" wp14:anchorId="2052D11F" wp14:editId="2D0ACC6D">
+            <wp:extent cx="5947410" cy="3037205"/>
+            <wp:effectExtent l="0" t="0" r="0" b="0"/>
+            <wp:docPr id="24" name="Picture 24"/>
+            <wp:cNvGraphicFramePr>
+              <a:graphicFrameLocks xmlns:a="http://schemas.openxmlformats.org/drawingml/2006/main" noChangeAspect="1"/>
+            </wp:cNvGraphicFramePr>
+            <a:graphic xmlns:a="http://schemas.openxmlformats.org/drawingml/2006/main">
+              <a:graphicData uri="http://schemas.openxmlformats.org/drawingml/2006/picture">
+                <pic:pic xmlns:pic="http://schemas.openxmlformats.org/drawingml/2006/picture">
+                  <pic:nvPicPr>
+                    <pic:cNvPr id="0" name="Picture 3"/>
+                    <pic:cNvPicPr>
+                      <a:picLocks noChangeAspect="1" noChangeArrowheads="1"/>
+                    </pic:cNvPicPr>
+                  </pic:nvPicPr>
+                  <pic:blipFill>
+                    <a:blip r:embed="rId49">
+                      <a:extLst>
+                        <a:ext uri="{28A0092B-C50C-407E-A947-70E740481C1C}">
+                          <a14:useLocalDpi xmlns:a14="http://schemas.microsoft.com/office/drawing/2010/main" val="0"/>
+                        </a:ext>
+                      </a:extLst>
+                    </a:blip>
+                    <a:srcRect/>
+                    <a:stretch>
+                      <a:fillRect/>
+                    </a:stretch>
+                  </pic:blipFill>
+                  <pic:spPr bwMode="auto">
+                    <a:xfrm>
+                      <a:off x="0" y="0"/>
+                      <a:ext cx="5947410" cy="3037205"/>
+                    </a:xfrm>
+                    <a:prstGeom prst="rect">
+                      <a:avLst/>
+                    </a:prstGeom>
+                    <a:noFill/>
+                    <a:ln>
+                      <a:noFill/>
+                    </a:ln>
+                  </pic:spPr>
+                </pic:pic>
+              </a:graphicData>
+            </a:graphic>
+          </wp:inline>
+        </w:drawing>
+      </w:r>
+    </w:p>
+    <w:p>
+      <w:pPr>
+        <w:pStyle w:val="Heading2"/>
+      </w:pPr>
+      <w:r>
+        <w:t>Train-Test Split</w:t>
+      </w:r>
+    </w:p>
+    <w:p>
+      <w:r>
+        <w:t>To fit our dataset and objective, as well as LSTM neural networks architecture we perform the train test split as follow:</w:t>
+      </w:r>
+    </w:p>
+    <w:p>
+      <w:pPr>
+        <w:pStyle w:val="ListParagraph"/>
+        <w:numPr>
+          <w:ilvl w:val="0"/>
+          <w:numId w:val="27"/>
+        </w:numPr>
+      </w:pPr>
+      <w:r>
+        <w:t>Training and Test sets will be split by Township-Ranges. I.e., some Township-Ranges will have all their 2014-2021 data points in the training set, some others will be in the test set.</w:t>
+      </w:r>
+    </w:p>
+    <w:p>
+      <w:pPr>
+        <w:pStyle w:val="ListParagraph"/>
+        <w:numPr>
+          <w:ilvl w:val="0"/>
+          <w:numId w:val="27"/>
+        </w:numPr>
+      </w:pPr>
+      <w:r>
+        <w:t>The model will be trained based on the 2014-2020 data for all features - including the target feature - and will be trained and tested on the 2021 value of the target feature.</w:t>
+      </w:r>
+    </w:p>
+    <w:p>
+      <w:pPr>
+        <w:pStyle w:val="Heading2"/>
+      </w:pPr>
+      <w:r>
+        <w:rPr>
+          <w:noProof/>
+        </w:rPr>
+        <w:lastRenderedPageBreak/>
+        <w:drawing>
+          <wp:inline distT="0" distB="0" distL="0" distR="0" wp14:anchorId="0B08117E" wp14:editId="437B49CF">
+            <wp:extent cx="5947410" cy="5168265"/>
+            <wp:effectExtent l="0" t="0" r="0" b="0"/>
+            <wp:docPr id="27" name="Picture 27"/>
+            <wp:cNvGraphicFramePr>
+              <a:graphicFrameLocks xmlns:a="http://schemas.openxmlformats.org/drawingml/2006/main" noChangeAspect="1"/>
+            </wp:cNvGraphicFramePr>
+            <a:graphic xmlns:a="http://schemas.openxmlformats.org/drawingml/2006/main">
+              <a:graphicData uri="http://schemas.openxmlformats.org/drawingml/2006/picture">
+                <pic:pic xmlns:pic="http://schemas.openxmlformats.org/drawingml/2006/picture">
+                  <pic:nvPicPr>
+                    <pic:cNvPr id="0" name="Picture 4"/>
+                    <pic:cNvPicPr>
+                      <a:picLocks noChangeAspect="1" noChangeArrowheads="1"/>
+                    </pic:cNvPicPr>
+                  </pic:nvPicPr>
+                  <pic:blipFill>
+                    <a:blip r:embed="rId50">
+                      <a:extLst>
+                        <a:ext uri="{28A0092B-C50C-407E-A947-70E740481C1C}">
+                          <a14:useLocalDpi xmlns:a14="http://schemas.microsoft.com/office/drawing/2010/main" val="0"/>
+                        </a:ext>
+                      </a:extLst>
+                    </a:blip>
+                    <a:srcRect/>
+                    <a:stretch>
+                      <a:fillRect/>
+                    </a:stretch>
+                  </pic:blipFill>
+                  <pic:spPr bwMode="auto">
+                    <a:xfrm>
+                      <a:off x="0" y="0"/>
+                      <a:ext cx="5947410" cy="5168265"/>
+                    </a:xfrm>
+                    <a:prstGeom prst="rect">
+                      <a:avLst/>
+                    </a:prstGeom>
+                    <a:noFill/>
+                    <a:ln>
+                      <a:noFill/>
+                    </a:ln>
+                  </pic:spPr>
+                </pic:pic>
+              </a:graphicData>
+            </a:graphic>
+          </wp:inline>
+        </w:drawing>
+      </w:r>
+    </w:p>
+    <w:p>
+      <w:pPr>
+        <w:pStyle w:val="Heading2"/>
+      </w:pPr>
+      <w:r>
+        <w:t>Models architectures</w:t>
+      </w:r>
+    </w:p>
+    <w:p>
+      <w:r>
+        <w:t>We tried 3 different LSTM models:</w:t>
+      </w:r>
+    </w:p>
+    <w:p>
+      <w:pPr>
+        <w:pStyle w:val="ListParagraph"/>
+        <w:numPr>
+          <w:ilvl w:val="0"/>
+          <w:numId w:val="26"/>
+        </w:numPr>
+      </w:pPr>
+      <w:r>
+        <w:t>A simple model made of a single LSTM layer and an output Dense layer</w:t>
+      </w:r>
+    </w:p>
+    <w:p>
+      <w:pPr>
+        <w:pStyle w:val="ListParagraph"/>
+        <w:numPr>
+          <w:ilvl w:val="0"/>
+          <w:numId w:val="26"/>
+        </w:numPr>
+      </w:pPr>
+      <w:r>
+        <w:t>A model made of a LSTM layer followed by a Dense and Dropout layers before the output layer</w:t>
+      </w:r>
+    </w:p>
+    <w:p>
+      <w:pPr>
+        <w:pStyle w:val="ListParagraph"/>
+        <w:numPr>
+          <w:ilvl w:val="0"/>
+          <w:numId w:val="26"/>
+        </w:numPr>
+      </w:pPr>
+      <w:r>
+        <w:t>An Encoder-Decoder model made of 2 LSTM layers followed by a Dense and Dropout layers</w:t>
+      </w:r>
+    </w:p>
+    <w:p>
+      <w:r>
+        <w:rPr>
+          <w:noProof/>
+        </w:rPr>
+        <w:lastRenderedPageBreak/>
+        <w:drawing>
+          <wp:inline distT="0" distB="0" distL="0" distR="0" wp14:anchorId="69FEA76E" wp14:editId="568A9E69">
+            <wp:extent cx="5947410" cy="5096510"/>
+            <wp:effectExtent l="0" t="0" r="0" b="8890"/>
+            <wp:docPr id="29" name="Picture 29"/>
+            <wp:cNvGraphicFramePr>
+              <a:graphicFrameLocks xmlns:a="http://schemas.openxmlformats.org/drawingml/2006/main" noChangeAspect="1"/>
+            </wp:cNvGraphicFramePr>
+            <a:graphic xmlns:a="http://schemas.openxmlformats.org/drawingml/2006/main">
+              <a:graphicData uri="http://schemas.openxmlformats.org/drawingml/2006/picture">
+                <pic:pic xmlns:pic="http://schemas.openxmlformats.org/drawingml/2006/picture">
+                  <pic:nvPicPr>
+                    <pic:cNvPr id="0" name="Picture 5"/>
+                    <pic:cNvPicPr>
+                      <a:picLocks noChangeAspect="1" noChangeArrowheads="1"/>
+                    </pic:cNvPicPr>
+                  </pic:nvPicPr>
+                  <pic:blipFill>
+                    <a:blip r:embed="rId51">
+                      <a:extLst>
+                        <a:ext uri="{28A0092B-C50C-407E-A947-70E740481C1C}">
+                          <a14:useLocalDpi xmlns:a14="http://schemas.microsoft.com/office/drawing/2010/main" val="0"/>
+                        </a:ext>
+                      </a:extLst>
+                    </a:blip>
+                    <a:srcRect/>
+                    <a:stretch>
+                      <a:fillRect/>
+                    </a:stretch>
+                  </pic:blipFill>
+                  <pic:spPr bwMode="auto">
+                    <a:xfrm>
+                      <a:off x="0" y="0"/>
+                      <a:ext cx="5947410" cy="5096510"/>
+                    </a:xfrm>
+                    <a:prstGeom prst="rect">
+                      <a:avLst/>
+                    </a:prstGeom>
+                    <a:noFill/>
+                    <a:ln>
+                      <a:noFill/>
+                    </a:ln>
+                  </pic:spPr>
+                </pic:pic>
+              </a:graphicData>
+            </a:graphic>
+          </wp:inline>
+        </w:drawing>
+      </w:r>
+    </w:p>
+    <w:p>
+      <w:r>
+        <w:t xml:space="preserve">Encoder-decoder architectures are more common for sequence to sequence learning e.g., when forecasting the next 3 days (output sequence of length 3) based on the past year data (input sequence of length 365). In our case we only predict data for 1 time step in the feature. The output sequence being of length 1 this architecture might seem superfluous but has been tested anyway. This architecture was inspired by the Encoder-Decoder architecture in this article: </w:t>
+      </w:r>
+      <w:hyperlink r:id="rId52" w:history="1">
+        <w:r>
+          <w:rPr>
+            <w:rStyle w:val="Hyperlink"/>
+          </w:rPr>
+          <w:t>CNN-LSTM-Based Models for Multiple Parallel Input and Multi-Step Forecast</w:t>
+        </w:r>
+      </w:hyperlink>
+      <w:r>
+        <w:t>.</w:t>
+      </w:r>
+    </w:p>
+    <w:p>
+      <w:r>
+        <w:t>As such models are made for sequence to sequence learning and forecasting, the output of such a model is different from the previous ones. It has an output of size [samples, for</w:t>
+      </w:r>
+      <w:r>
+        <w:t>e</w:t>
+      </w:r>
+      <w:r>
+        <w:t>casting sequence length, target features]. In our case the forecasting sequence length and number of target features are both 1.</w:t>
+      </w:r>
+    </w:p>
+    <w:p>
+      <w:r>
+        <w:t>The best results were achieved with the first model</w:t>
+      </w:r>
+    </w:p>
+    <w:p>
+      <w:r>
+        <w:lastRenderedPageBreak/>
+        <w:drawing>
+          <wp:inline distT="0" distB="0" distL="0" distR="0" wp14:anchorId="160C128D" wp14:editId="683068F6">
+            <wp:extent cx="3543795" cy="981212"/>
+            <wp:effectExtent l="0" t="0" r="0" b="9525"/>
+            <wp:docPr id="30" name="Picture 30"/>
+            <wp:cNvGraphicFramePr>
+              <a:graphicFrameLocks xmlns:a="http://schemas.openxmlformats.org/drawingml/2006/main" noChangeAspect="1"/>
+            </wp:cNvGraphicFramePr>
+            <a:graphic xmlns:a="http://schemas.openxmlformats.org/drawingml/2006/main">
+              <a:graphicData uri="http://schemas.openxmlformats.org/drawingml/2006/picture">
+                <pic:pic xmlns:pic="http://schemas.openxmlformats.org/drawingml/2006/picture">
+                  <pic:nvPicPr>
+                    <pic:cNvPr id="1" name=""/>
+                    <pic:cNvPicPr/>
+                  </pic:nvPicPr>
+                  <pic:blipFill>
+                    <a:blip r:embed="rId53"/>
+                    <a:stretch>
+                      <a:fillRect/>
+                    </a:stretch>
+                  </pic:blipFill>
+                  <pic:spPr>
+                    <a:xfrm>
+                      <a:off x="0" y="0"/>
+                      <a:ext cx="3543795" cy="981212"/>
+                    </a:xfrm>
+                    <a:prstGeom prst="rect">
+                      <a:avLst/>
+                    </a:prstGeom>
+                  </pic:spPr>
+                </pic:pic>
+              </a:graphicData>
+            </a:graphic>
+          </wp:inline>
+        </w:drawing>
+      </w:r>
+    </w:p>
+    <w:p>
+      <w:pPr>
+        <w:pStyle w:val="Heading2"/>
+      </w:pPr>
+      <w:r>
+        <w:t>Learning</w:t>
+      </w:r>
+    </w:p>
+    <w:p>
+      <w:r>
+        <w:t>In order to train a more accurate LSTM, our dataset with just 8 years of data over 478 Township-Ranges was too small.</w:t>
       </w:r>
     </w:p>
     <w:sectPr>
@@ -12697,6 +12316,119 @@
     </w:lvl>
   </w:abstractNum>
   <w:abstractNum w:abstractNumId="3" w15:restartNumberingAfterBreak="0">
+    <w:nsid w:val="0C850E9D"/>
+    <w:multiLevelType w:val="hybridMultilevel"/>
+    <w:tmpl w:val="9FCA6EFA"/>
+    <w:lvl w:ilvl="0" w:tplc="040C0001">
+      <w:start w:val="1"/>
+      <w:numFmt w:val="bullet"/>
+      <w:lvlText w:val=""/>
+      <w:lvlJc w:val="left"/>
+      <w:pPr>
+        <w:ind w:left="720" w:hanging="360"/>
+      </w:pPr>
+      <w:rPr>
+        <w:rFonts w:ascii="Symbol" w:hAnsi="Symbol" w:hint="default"/>
+      </w:rPr>
+    </w:lvl>
+    <w:lvl w:ilvl="1" w:tplc="040C0003" w:tentative="1">
+      <w:start w:val="1"/>
+      <w:numFmt w:val="bullet"/>
+      <w:lvlText w:val="o"/>
+      <w:lvlJc w:val="left"/>
+      <w:pPr>
+        <w:ind w:left="1440" w:hanging="360"/>
+      </w:pPr>
+      <w:rPr>
+        <w:rFonts w:ascii="Courier New" w:hAnsi="Courier New" w:cs="Courier New" w:hint="default"/>
+      </w:rPr>
+    </w:lvl>
+    <w:lvl w:ilvl="2" w:tplc="040C0005" w:tentative="1">
+      <w:start w:val="1"/>
+      <w:numFmt w:val="bullet"/>
+      <w:lvlText w:val=""/>
+      <w:lvlJc w:val="left"/>
+      <w:pPr>
+        <w:ind w:left="2160" w:hanging="360"/>
+      </w:pPr>
+      <w:rPr>
+        <w:rFonts w:ascii="Wingdings" w:hAnsi="Wingdings" w:hint="default"/>
+      </w:rPr>
+    </w:lvl>
+    <w:lvl w:ilvl="3" w:tplc="040C0001" w:tentative="1">
+      <w:start w:val="1"/>
+      <w:numFmt w:val="bullet"/>
+      <w:lvlText w:val=""/>
+      <w:lvlJc w:val="left"/>
+      <w:pPr>
+        <w:ind w:left="2880" w:hanging="360"/>
+      </w:pPr>
+      <w:rPr>
+        <w:rFonts w:ascii="Symbol" w:hAnsi="Symbol" w:hint="default"/>
+      </w:rPr>
+    </w:lvl>
+    <w:lvl w:ilvl="4" w:tplc="040C0003" w:tentative="1">
+      <w:start w:val="1"/>
+      <w:numFmt w:val="bullet"/>
+      <w:lvlText w:val="o"/>
+      <w:lvlJc w:val="left"/>
+      <w:pPr>
+        <w:ind w:left="3600" w:hanging="360"/>
+      </w:pPr>
+      <w:rPr>
+        <w:rFonts w:ascii="Courier New" w:hAnsi="Courier New" w:cs="Courier New" w:hint="default"/>
+      </w:rPr>
+    </w:lvl>
+    <w:lvl w:ilvl="5" w:tplc="040C0005" w:tentative="1">
+      <w:start w:val="1"/>
+      <w:numFmt w:val="bullet"/>
+      <w:lvlText w:val=""/>
+      <w:lvlJc w:val="left"/>
+      <w:pPr>
+        <w:ind w:left="4320" w:hanging="360"/>
+      </w:pPr>
+      <w:rPr>
+        <w:rFonts w:ascii="Wingdings" w:hAnsi="Wingdings" w:hint="default"/>
+      </w:rPr>
+    </w:lvl>
+    <w:lvl w:ilvl="6" w:tplc="040C0001" w:tentative="1">
+      <w:start w:val="1"/>
+      <w:numFmt w:val="bullet"/>
+      <w:lvlText w:val=""/>
+      <w:lvlJc w:val="left"/>
+      <w:pPr>
+        <w:ind w:left="5040" w:hanging="360"/>
+      </w:pPr>
+      <w:rPr>
+        <w:rFonts w:ascii="Symbol" w:hAnsi="Symbol" w:hint="default"/>
+      </w:rPr>
+    </w:lvl>
+    <w:lvl w:ilvl="7" w:tplc="040C0003" w:tentative="1">
+      <w:start w:val="1"/>
+      <w:numFmt w:val="bullet"/>
+      <w:lvlText w:val="o"/>
+      <w:lvlJc w:val="left"/>
+      <w:pPr>
+        <w:ind w:left="5760" w:hanging="360"/>
+      </w:pPr>
+      <w:rPr>
+        <w:rFonts w:ascii="Courier New" w:hAnsi="Courier New" w:cs="Courier New" w:hint="default"/>
+      </w:rPr>
+    </w:lvl>
+    <w:lvl w:ilvl="8" w:tplc="040C0005" w:tentative="1">
+      <w:start w:val="1"/>
+      <w:numFmt w:val="bullet"/>
+      <w:lvlText w:val=""/>
+      <w:lvlJc w:val="left"/>
+      <w:pPr>
+        <w:ind w:left="6480" w:hanging="360"/>
+      </w:pPr>
+      <w:rPr>
+        <w:rFonts w:ascii="Wingdings" w:hAnsi="Wingdings" w:hint="default"/>
+      </w:rPr>
+    </w:lvl>
+  </w:abstractNum>
+  <w:abstractNum w:abstractNumId="4" w15:restartNumberingAfterBreak="0">
     <w:nsid w:val="173907FF"/>
     <w:multiLevelType w:val="hybridMultilevel"/>
     <w:tmpl w:val="FB14EB5C"/>
@@ -12785,7 +12517,7 @@
       </w:pPr>
     </w:lvl>
   </w:abstractNum>
-  <w:abstractNum w:abstractNumId="4" w15:restartNumberingAfterBreak="0">
+  <w:abstractNum w:abstractNumId="5" w15:restartNumberingAfterBreak="0">
     <w:nsid w:val="1F134173"/>
     <w:multiLevelType w:val="hybridMultilevel"/>
     <w:tmpl w:val="503A4120"/>
@@ -12874,7 +12606,7 @@
       </w:pPr>
     </w:lvl>
   </w:abstractNum>
-  <w:abstractNum w:abstractNumId="5" w15:restartNumberingAfterBreak="0">
+  <w:abstractNum w:abstractNumId="6" w15:restartNumberingAfterBreak="0">
     <w:nsid w:val="213A57AD"/>
     <w:multiLevelType w:val="hybridMultilevel"/>
     <w:tmpl w:val="BC22DEE6"/>
@@ -12987,7 +12719,120 @@
       </w:rPr>
     </w:lvl>
   </w:abstractNum>
-  <w:abstractNum w:abstractNumId="6" w15:restartNumberingAfterBreak="0">
+  <w:abstractNum w:abstractNumId="7" w15:restartNumberingAfterBreak="0">
+    <w:nsid w:val="26206312"/>
+    <w:multiLevelType w:val="hybridMultilevel"/>
+    <w:tmpl w:val="CA02621C"/>
+    <w:lvl w:ilvl="0" w:tplc="040C0001">
+      <w:start w:val="1"/>
+      <w:numFmt w:val="bullet"/>
+      <w:lvlText w:val=""/>
+      <w:lvlJc w:val="left"/>
+      <w:pPr>
+        <w:ind w:left="720" w:hanging="360"/>
+      </w:pPr>
+      <w:rPr>
+        <w:rFonts w:ascii="Symbol" w:hAnsi="Symbol" w:hint="default"/>
+      </w:rPr>
+    </w:lvl>
+    <w:lvl w:ilvl="1" w:tplc="040C0003" w:tentative="1">
+      <w:start w:val="1"/>
+      <w:numFmt w:val="bullet"/>
+      <w:lvlText w:val="o"/>
+      <w:lvlJc w:val="left"/>
+      <w:pPr>
+        <w:ind w:left="1440" w:hanging="360"/>
+      </w:pPr>
+      <w:rPr>
+        <w:rFonts w:ascii="Courier New" w:hAnsi="Courier New" w:cs="Courier New" w:hint="default"/>
+      </w:rPr>
+    </w:lvl>
+    <w:lvl w:ilvl="2" w:tplc="040C0005" w:tentative="1">
+      <w:start w:val="1"/>
+      <w:numFmt w:val="bullet"/>
+      <w:lvlText w:val=""/>
+      <w:lvlJc w:val="left"/>
+      <w:pPr>
+        <w:ind w:left="2160" w:hanging="360"/>
+      </w:pPr>
+      <w:rPr>
+        <w:rFonts w:ascii="Wingdings" w:hAnsi="Wingdings" w:hint="default"/>
+      </w:rPr>
+    </w:lvl>
+    <w:lvl w:ilvl="3" w:tplc="040C0001" w:tentative="1">
+      <w:start w:val="1"/>
+      <w:numFmt w:val="bullet"/>
+      <w:lvlText w:val=""/>
+      <w:lvlJc w:val="left"/>
+      <w:pPr>
+        <w:ind w:left="2880" w:hanging="360"/>
+      </w:pPr>
+      <w:rPr>
+        <w:rFonts w:ascii="Symbol" w:hAnsi="Symbol" w:hint="default"/>
+      </w:rPr>
+    </w:lvl>
+    <w:lvl w:ilvl="4" w:tplc="040C0003" w:tentative="1">
+      <w:start w:val="1"/>
+      <w:numFmt w:val="bullet"/>
+      <w:lvlText w:val="o"/>
+      <w:lvlJc w:val="left"/>
+      <w:pPr>
+        <w:ind w:left="3600" w:hanging="360"/>
+      </w:pPr>
+      <w:rPr>
+        <w:rFonts w:ascii="Courier New" w:hAnsi="Courier New" w:cs="Courier New" w:hint="default"/>
+      </w:rPr>
+    </w:lvl>
+    <w:lvl w:ilvl="5" w:tplc="040C0005" w:tentative="1">
+      <w:start w:val="1"/>
+      <w:numFmt w:val="bullet"/>
+      <w:lvlText w:val=""/>
+      <w:lvlJc w:val="left"/>
+      <w:pPr>
+        <w:ind w:left="4320" w:hanging="360"/>
+      </w:pPr>
+      <w:rPr>
+        <w:rFonts w:ascii="Wingdings" w:hAnsi="Wingdings" w:hint="default"/>
+      </w:rPr>
+    </w:lvl>
+    <w:lvl w:ilvl="6" w:tplc="040C0001" w:tentative="1">
+      <w:start w:val="1"/>
+      <w:numFmt w:val="bullet"/>
+      <w:lvlText w:val=""/>
+      <w:lvlJc w:val="left"/>
+      <w:pPr>
+        <w:ind w:left="5040" w:hanging="360"/>
+      </w:pPr>
+      <w:rPr>
+        <w:rFonts w:ascii="Symbol" w:hAnsi="Symbol" w:hint="default"/>
+      </w:rPr>
+    </w:lvl>
+    <w:lvl w:ilvl="7" w:tplc="040C0003" w:tentative="1">
+      <w:start w:val="1"/>
+      <w:numFmt w:val="bullet"/>
+      <w:lvlText w:val="o"/>
+      <w:lvlJc w:val="left"/>
+      <w:pPr>
+        <w:ind w:left="5760" w:hanging="360"/>
+      </w:pPr>
+      <w:rPr>
+        <w:rFonts w:ascii="Courier New" w:hAnsi="Courier New" w:cs="Courier New" w:hint="default"/>
+      </w:rPr>
+    </w:lvl>
+    <w:lvl w:ilvl="8" w:tplc="040C0005" w:tentative="1">
+      <w:start w:val="1"/>
+      <w:numFmt w:val="bullet"/>
+      <w:lvlText w:val=""/>
+      <w:lvlJc w:val="left"/>
+      <w:pPr>
+        <w:ind w:left="6480" w:hanging="360"/>
+      </w:pPr>
+      <w:rPr>
+        <w:rFonts w:ascii="Wingdings" w:hAnsi="Wingdings" w:hint="default"/>
+      </w:rPr>
+    </w:lvl>
+  </w:abstractNum>
+  <w:abstractNum w:abstractNumId="8" w15:restartNumberingAfterBreak="0">
     <w:nsid w:val="286F74EB"/>
     <w:multiLevelType w:val="multilevel"/>
     <w:tmpl w:val="5D64212E"/>
@@ -13136,7 +12981,7 @@
       </w:rPr>
     </w:lvl>
   </w:abstractNum>
-  <w:abstractNum w:abstractNumId="7" w15:restartNumberingAfterBreak="0">
+  <w:abstractNum w:abstractNumId="9" w15:restartNumberingAfterBreak="0">
     <w:nsid w:val="2DE97E03"/>
     <w:multiLevelType w:val="hybridMultilevel"/>
     <w:tmpl w:val="BD4451C4"/>
@@ -13248,7 +13093,7 @@
       </w:rPr>
     </w:lvl>
   </w:abstractNum>
-  <w:abstractNum w:abstractNumId="8" w15:restartNumberingAfterBreak="0">
+  <w:abstractNum w:abstractNumId="10" w15:restartNumberingAfterBreak="0">
     <w:nsid w:val="3F916B18"/>
     <w:multiLevelType w:val="multilevel"/>
     <w:tmpl w:val="9454E7D6"/>
@@ -13397,7 +13242,7 @@
       </w:rPr>
     </w:lvl>
   </w:abstractNum>
-  <w:abstractNum w:abstractNumId="9" w15:restartNumberingAfterBreak="0">
+  <w:abstractNum w:abstractNumId="11" w15:restartNumberingAfterBreak="0">
     <w:nsid w:val="48AF30C5"/>
     <w:multiLevelType w:val="hybridMultilevel"/>
     <w:tmpl w:val="6D0A934A"/>
@@ -13486,7 +13331,7 @@
       </w:pPr>
     </w:lvl>
   </w:abstractNum>
-  <w:abstractNum w:abstractNumId="10" w15:restartNumberingAfterBreak="0">
+  <w:abstractNum w:abstractNumId="12" w15:restartNumberingAfterBreak="0">
     <w:nsid w:val="4DDF2FC7"/>
     <w:multiLevelType w:val="hybridMultilevel"/>
     <w:tmpl w:val="DBC4A7C4"/>
@@ -13575,7 +13420,7 @@
       </w:pPr>
     </w:lvl>
   </w:abstractNum>
-  <w:abstractNum w:abstractNumId="11" w15:restartNumberingAfterBreak="0">
+  <w:abstractNum w:abstractNumId="13" w15:restartNumberingAfterBreak="0">
     <w:nsid w:val="515450EF"/>
     <w:multiLevelType w:val="multilevel"/>
     <w:tmpl w:val="40DCA660"/>
@@ -13724,7 +13569,7 @@
       </w:rPr>
     </w:lvl>
   </w:abstractNum>
-  <w:abstractNum w:abstractNumId="12" w15:restartNumberingAfterBreak="0">
+  <w:abstractNum w:abstractNumId="14" w15:restartNumberingAfterBreak="0">
     <w:nsid w:val="524F69C9"/>
     <w:multiLevelType w:val="hybridMultilevel"/>
     <w:tmpl w:val="22CC7808"/>
@@ -13837,7 +13682,7 @@
       </w:rPr>
     </w:lvl>
   </w:abstractNum>
-  <w:abstractNum w:abstractNumId="13" w15:restartNumberingAfterBreak="0">
+  <w:abstractNum w:abstractNumId="15" w15:restartNumberingAfterBreak="0">
     <w:nsid w:val="531765BA"/>
     <w:multiLevelType w:val="hybridMultilevel"/>
     <w:tmpl w:val="68BEDB48"/>
@@ -13926,7 +13771,7 @@
       </w:pPr>
     </w:lvl>
   </w:abstractNum>
-  <w:abstractNum w:abstractNumId="14" w15:restartNumberingAfterBreak="0">
+  <w:abstractNum w:abstractNumId="16" w15:restartNumberingAfterBreak="0">
     <w:nsid w:val="53AC43C0"/>
     <w:multiLevelType w:val="hybridMultilevel"/>
     <w:tmpl w:val="92E4B2B0"/>
@@ -14015,7 +13860,7 @@
       </w:pPr>
     </w:lvl>
   </w:abstractNum>
-  <w:abstractNum w:abstractNumId="15" w15:restartNumberingAfterBreak="0">
+  <w:abstractNum w:abstractNumId="17" w15:restartNumberingAfterBreak="0">
     <w:nsid w:val="5EFA6712"/>
     <w:multiLevelType w:val="hybridMultilevel"/>
     <w:tmpl w:val="7384287A"/>
@@ -14106,7 +13951,7 @@
       </w:pPr>
     </w:lvl>
   </w:abstractNum>
-  <w:abstractNum w:abstractNumId="16" w15:restartNumberingAfterBreak="0">
+  <w:abstractNum w:abstractNumId="18" w15:restartNumberingAfterBreak="0">
     <w:nsid w:val="645733D6"/>
     <w:multiLevelType w:val="hybridMultilevel"/>
     <w:tmpl w:val="74B476A8"/>
@@ -14197,7 +14042,7 @@
       </w:pPr>
     </w:lvl>
   </w:abstractNum>
-  <w:abstractNum w:abstractNumId="17" w15:restartNumberingAfterBreak="0">
+  <w:abstractNum w:abstractNumId="19" w15:restartNumberingAfterBreak="0">
     <w:nsid w:val="67E756C5"/>
     <w:multiLevelType w:val="hybridMultilevel"/>
     <w:tmpl w:val="B89CB8DC"/>
@@ -14286,7 +14131,7 @@
       </w:pPr>
     </w:lvl>
   </w:abstractNum>
-  <w:abstractNum w:abstractNumId="18" w15:restartNumberingAfterBreak="0">
+  <w:abstractNum w:abstractNumId="20" w15:restartNumberingAfterBreak="0">
     <w:nsid w:val="6C5F35BD"/>
     <w:multiLevelType w:val="hybridMultilevel"/>
     <w:tmpl w:val="AA14347E"/>
@@ -14375,7 +14220,7 @@
       </w:pPr>
     </w:lvl>
   </w:abstractNum>
-  <w:abstractNum w:abstractNumId="19" w15:restartNumberingAfterBreak="0">
+  <w:abstractNum w:abstractNumId="21" w15:restartNumberingAfterBreak="0">
     <w:nsid w:val="724B0853"/>
     <w:multiLevelType w:val="hybridMultilevel"/>
     <w:tmpl w:val="0232B9F0"/>
@@ -14464,7 +14309,233 @@
       </w:pPr>
     </w:lvl>
   </w:abstractNum>
-  <w:abstractNum w:abstractNumId="20" w15:restartNumberingAfterBreak="0">
+  <w:abstractNum w:abstractNumId="22" w15:restartNumberingAfterBreak="0">
+    <w:nsid w:val="73F8424B"/>
+    <w:multiLevelType w:val="hybridMultilevel"/>
+    <w:tmpl w:val="EC58B214"/>
+    <w:lvl w:ilvl="0" w:tplc="040C0001">
+      <w:start w:val="1"/>
+      <w:numFmt w:val="bullet"/>
+      <w:lvlText w:val=""/>
+      <w:lvlJc w:val="left"/>
+      <w:pPr>
+        <w:ind w:left="720" w:hanging="360"/>
+      </w:pPr>
+      <w:rPr>
+        <w:rFonts w:ascii="Symbol" w:hAnsi="Symbol" w:hint="default"/>
+      </w:rPr>
+    </w:lvl>
+    <w:lvl w:ilvl="1" w:tplc="040C0003" w:tentative="1">
+      <w:start w:val="1"/>
+      <w:numFmt w:val="bullet"/>
+      <w:lvlText w:val="o"/>
+      <w:lvlJc w:val="left"/>
+      <w:pPr>
+        <w:ind w:left="1440" w:hanging="360"/>
+      </w:pPr>
+      <w:rPr>
+        <w:rFonts w:ascii="Courier New" w:hAnsi="Courier New" w:cs="Courier New" w:hint="default"/>
+      </w:rPr>
+    </w:lvl>
+    <w:lvl w:ilvl="2" w:tplc="040C0005" w:tentative="1">
+      <w:start w:val="1"/>
+      <w:numFmt w:val="bullet"/>
+      <w:lvlText w:val=""/>
+      <w:lvlJc w:val="left"/>
+      <w:pPr>
+        <w:ind w:left="2160" w:hanging="360"/>
+      </w:pPr>
+      <w:rPr>
+        <w:rFonts w:ascii="Wingdings" w:hAnsi="Wingdings" w:hint="default"/>
+      </w:rPr>
+    </w:lvl>
+    <w:lvl w:ilvl="3" w:tplc="040C0001" w:tentative="1">
+      <w:start w:val="1"/>
+      <w:numFmt w:val="bullet"/>
+      <w:lvlText w:val=""/>
+      <w:lvlJc w:val="left"/>
+      <w:pPr>
+        <w:ind w:left="2880" w:hanging="360"/>
+      </w:pPr>
+      <w:rPr>
+        <w:rFonts w:ascii="Symbol" w:hAnsi="Symbol" w:hint="default"/>
+      </w:rPr>
+    </w:lvl>
+    <w:lvl w:ilvl="4" w:tplc="040C0003" w:tentative="1">
+      <w:start w:val="1"/>
+      <w:numFmt w:val="bullet"/>
+      <w:lvlText w:val="o"/>
+      <w:lvlJc w:val="left"/>
+      <w:pPr>
+        <w:ind w:left="3600" w:hanging="360"/>
+      </w:pPr>
+      <w:rPr>
+        <w:rFonts w:ascii="Courier New" w:hAnsi="Courier New" w:cs="Courier New" w:hint="default"/>
+      </w:rPr>
+    </w:lvl>
+    <w:lvl w:ilvl="5" w:tplc="040C0005" w:tentative="1">
+      <w:start w:val="1"/>
+      <w:numFmt w:val="bullet"/>
+      <w:lvlText w:val=""/>
+      <w:lvlJc w:val="left"/>
+      <w:pPr>
+        <w:ind w:left="4320" w:hanging="360"/>
+      </w:pPr>
+      <w:rPr>
+        <w:rFonts w:ascii="Wingdings" w:hAnsi="Wingdings" w:hint="default"/>
+      </w:rPr>
+    </w:lvl>
+    <w:lvl w:ilvl="6" w:tplc="040C0001" w:tentative="1">
+      <w:start w:val="1"/>
+      <w:numFmt w:val="bullet"/>
+      <w:lvlText w:val=""/>
+      <w:lvlJc w:val="left"/>
+      <w:pPr>
+        <w:ind w:left="5040" w:hanging="360"/>
+      </w:pPr>
+      <w:rPr>
+        <w:rFonts w:ascii="Symbol" w:hAnsi="Symbol" w:hint="default"/>
+      </w:rPr>
+    </w:lvl>
+    <w:lvl w:ilvl="7" w:tplc="040C0003" w:tentative="1">
+      <w:start w:val="1"/>
+      <w:numFmt w:val="bullet"/>
+      <w:lvlText w:val="o"/>
+      <w:lvlJc w:val="left"/>
+      <w:pPr>
+        <w:ind w:left="5760" w:hanging="360"/>
+      </w:pPr>
+      <w:rPr>
+        <w:rFonts w:ascii="Courier New" w:hAnsi="Courier New" w:cs="Courier New" w:hint="default"/>
+      </w:rPr>
+    </w:lvl>
+    <w:lvl w:ilvl="8" w:tplc="040C0005" w:tentative="1">
+      <w:start w:val="1"/>
+      <w:numFmt w:val="bullet"/>
+      <w:lvlText w:val=""/>
+      <w:lvlJc w:val="left"/>
+      <w:pPr>
+        <w:ind w:left="6480" w:hanging="360"/>
+      </w:pPr>
+      <w:rPr>
+        <w:rFonts w:ascii="Wingdings" w:hAnsi="Wingdings" w:hint="default"/>
+      </w:rPr>
+    </w:lvl>
+  </w:abstractNum>
+  <w:abstractNum w:abstractNumId="23" w15:restartNumberingAfterBreak="0">
+    <w:nsid w:val="74FC49A6"/>
+    <w:multiLevelType w:val="hybridMultilevel"/>
+    <w:tmpl w:val="549A1C10"/>
+    <w:lvl w:ilvl="0" w:tplc="040C0001">
+      <w:start w:val="1"/>
+      <w:numFmt w:val="bullet"/>
+      <w:lvlText w:val=""/>
+      <w:lvlJc w:val="left"/>
+      <w:pPr>
+        <w:ind w:left="720" w:hanging="360"/>
+      </w:pPr>
+      <w:rPr>
+        <w:rFonts w:ascii="Symbol" w:hAnsi="Symbol" w:hint="default"/>
+      </w:rPr>
+    </w:lvl>
+    <w:lvl w:ilvl="1" w:tplc="040C0003" w:tentative="1">
+      <w:start w:val="1"/>
+      <w:numFmt w:val="bullet"/>
+      <w:lvlText w:val="o"/>
+      <w:lvlJc w:val="left"/>
+      <w:pPr>
+        <w:ind w:left="1440" w:hanging="360"/>
+      </w:pPr>
+      <w:rPr>
+        <w:rFonts w:ascii="Courier New" w:hAnsi="Courier New" w:cs="Courier New" w:hint="default"/>
+      </w:rPr>
+    </w:lvl>
+    <w:lvl w:ilvl="2" w:tplc="040C0005" w:tentative="1">
+      <w:start w:val="1"/>
+      <w:numFmt w:val="bullet"/>
+      <w:lvlText w:val=""/>
+      <w:lvlJc w:val="left"/>
+      <w:pPr>
+        <w:ind w:left="2160" w:hanging="360"/>
+      </w:pPr>
+      <w:rPr>
+        <w:rFonts w:ascii="Wingdings" w:hAnsi="Wingdings" w:hint="default"/>
+      </w:rPr>
+    </w:lvl>
+    <w:lvl w:ilvl="3" w:tplc="040C0001" w:tentative="1">
+      <w:start w:val="1"/>
+      <w:numFmt w:val="bullet"/>
+      <w:lvlText w:val=""/>
+      <w:lvlJc w:val="left"/>
+      <w:pPr>
+        <w:ind w:left="2880" w:hanging="360"/>
+      </w:pPr>
+      <w:rPr>
+        <w:rFonts w:ascii="Symbol" w:hAnsi="Symbol" w:hint="default"/>
+      </w:rPr>
+    </w:lvl>
+    <w:lvl w:ilvl="4" w:tplc="040C0003" w:tentative="1">
+      <w:start w:val="1"/>
+      <w:numFmt w:val="bullet"/>
+      <w:lvlText w:val="o"/>
+      <w:lvlJc w:val="left"/>
+      <w:pPr>
+        <w:ind w:left="3600" w:hanging="360"/>
+      </w:pPr>
+      <w:rPr>
+        <w:rFonts w:ascii="Courier New" w:hAnsi="Courier New" w:cs="Courier New" w:hint="default"/>
+      </w:rPr>
+    </w:lvl>
+    <w:lvl w:ilvl="5" w:tplc="040C0005" w:tentative="1">
+      <w:start w:val="1"/>
+      <w:numFmt w:val="bullet"/>
+      <w:lvlText w:val=""/>
+      <w:lvlJc w:val="left"/>
+      <w:pPr>
+        <w:ind w:left="4320" w:hanging="360"/>
+      </w:pPr>
+      <w:rPr>
+        <w:rFonts w:ascii="Wingdings" w:hAnsi="Wingdings" w:hint="default"/>
+      </w:rPr>
+    </w:lvl>
+    <w:lvl w:ilvl="6" w:tplc="040C0001" w:tentative="1">
+      <w:start w:val="1"/>
+      <w:numFmt w:val="bullet"/>
+      <w:lvlText w:val=""/>
+      <w:lvlJc w:val="left"/>
+      <w:pPr>
+        <w:ind w:left="5040" w:hanging="360"/>
+      </w:pPr>
+      <w:rPr>
+        <w:rFonts w:ascii="Symbol" w:hAnsi="Symbol" w:hint="default"/>
+      </w:rPr>
+    </w:lvl>
+    <w:lvl w:ilvl="7" w:tplc="040C0003" w:tentative="1">
+      <w:start w:val="1"/>
+      <w:numFmt w:val="bullet"/>
+      <w:lvlText w:val="o"/>
+      <w:lvlJc w:val="left"/>
+      <w:pPr>
+        <w:ind w:left="5760" w:hanging="360"/>
+      </w:pPr>
+      <w:rPr>
+        <w:rFonts w:ascii="Courier New" w:hAnsi="Courier New" w:cs="Courier New" w:hint="default"/>
+      </w:rPr>
+    </w:lvl>
+    <w:lvl w:ilvl="8" w:tplc="040C0005" w:tentative="1">
+      <w:start w:val="1"/>
+      <w:numFmt w:val="bullet"/>
+      <w:lvlText w:val=""/>
+      <w:lvlJc w:val="left"/>
+      <w:pPr>
+        <w:ind w:left="6480" w:hanging="360"/>
+      </w:pPr>
+      <w:rPr>
+        <w:rFonts w:ascii="Wingdings" w:hAnsi="Wingdings" w:hint="default"/>
+      </w:rPr>
+    </w:lvl>
+  </w:abstractNum>
+  <w:abstractNum w:abstractNumId="24" w15:restartNumberingAfterBreak="0">
     <w:nsid w:val="767941A2"/>
     <w:multiLevelType w:val="hybridMultilevel"/>
     <w:tmpl w:val="98B037F2"/>
@@ -14553,7 +14624,7 @@
       </w:pPr>
     </w:lvl>
   </w:abstractNum>
-  <w:abstractNum w:abstractNumId="21" w15:restartNumberingAfterBreak="0">
+  <w:abstractNum w:abstractNumId="25" w15:restartNumberingAfterBreak="0">
     <w:nsid w:val="7C354014"/>
     <w:multiLevelType w:val="hybridMultilevel"/>
     <w:tmpl w:val="4530C1AE"/>
@@ -14642,71 +14713,199 @@
       </w:pPr>
     </w:lvl>
   </w:abstractNum>
+  <w:abstractNum w:abstractNumId="26" w15:restartNumberingAfterBreak="0">
+    <w:nsid w:val="7F327F0B"/>
+    <w:multiLevelType w:val="hybridMultilevel"/>
+    <w:tmpl w:val="3842B626"/>
+    <w:lvl w:ilvl="0" w:tplc="040C0001">
+      <w:start w:val="1"/>
+      <w:numFmt w:val="bullet"/>
+      <w:lvlText w:val=""/>
+      <w:lvlJc w:val="left"/>
+      <w:pPr>
+        <w:ind w:left="720" w:hanging="360"/>
+      </w:pPr>
+      <w:rPr>
+        <w:rFonts w:ascii="Symbol" w:hAnsi="Symbol" w:hint="default"/>
+      </w:rPr>
+    </w:lvl>
+    <w:lvl w:ilvl="1" w:tplc="040C0003" w:tentative="1">
+      <w:start w:val="1"/>
+      <w:numFmt w:val="bullet"/>
+      <w:lvlText w:val="o"/>
+      <w:lvlJc w:val="left"/>
+      <w:pPr>
+        <w:ind w:left="1440" w:hanging="360"/>
+      </w:pPr>
+      <w:rPr>
+        <w:rFonts w:ascii="Courier New" w:hAnsi="Courier New" w:cs="Courier New" w:hint="default"/>
+      </w:rPr>
+    </w:lvl>
+    <w:lvl w:ilvl="2" w:tplc="040C0005" w:tentative="1">
+      <w:start w:val="1"/>
+      <w:numFmt w:val="bullet"/>
+      <w:lvlText w:val=""/>
+      <w:lvlJc w:val="left"/>
+      <w:pPr>
+        <w:ind w:left="2160" w:hanging="360"/>
+      </w:pPr>
+      <w:rPr>
+        <w:rFonts w:ascii="Wingdings" w:hAnsi="Wingdings" w:hint="default"/>
+      </w:rPr>
+    </w:lvl>
+    <w:lvl w:ilvl="3" w:tplc="040C0001" w:tentative="1">
+      <w:start w:val="1"/>
+      <w:numFmt w:val="bullet"/>
+      <w:lvlText w:val=""/>
+      <w:lvlJc w:val="left"/>
+      <w:pPr>
+        <w:ind w:left="2880" w:hanging="360"/>
+      </w:pPr>
+      <w:rPr>
+        <w:rFonts w:ascii="Symbol" w:hAnsi="Symbol" w:hint="default"/>
+      </w:rPr>
+    </w:lvl>
+    <w:lvl w:ilvl="4" w:tplc="040C0003" w:tentative="1">
+      <w:start w:val="1"/>
+      <w:numFmt w:val="bullet"/>
+      <w:lvlText w:val="o"/>
+      <w:lvlJc w:val="left"/>
+      <w:pPr>
+        <w:ind w:left="3600" w:hanging="360"/>
+      </w:pPr>
+      <w:rPr>
+        <w:rFonts w:ascii="Courier New" w:hAnsi="Courier New" w:cs="Courier New" w:hint="default"/>
+      </w:rPr>
+    </w:lvl>
+    <w:lvl w:ilvl="5" w:tplc="040C0005" w:tentative="1">
+      <w:start w:val="1"/>
+      <w:numFmt w:val="bullet"/>
+      <w:lvlText w:val=""/>
+      <w:lvlJc w:val="left"/>
+      <w:pPr>
+        <w:ind w:left="4320" w:hanging="360"/>
+      </w:pPr>
+      <w:rPr>
+        <w:rFonts w:ascii="Wingdings" w:hAnsi="Wingdings" w:hint="default"/>
+      </w:rPr>
+    </w:lvl>
+    <w:lvl w:ilvl="6" w:tplc="040C0001" w:tentative="1">
+      <w:start w:val="1"/>
+      <w:numFmt w:val="bullet"/>
+      <w:lvlText w:val=""/>
+      <w:lvlJc w:val="left"/>
+      <w:pPr>
+        <w:ind w:left="5040" w:hanging="360"/>
+      </w:pPr>
+      <w:rPr>
+        <w:rFonts w:ascii="Symbol" w:hAnsi="Symbol" w:hint="default"/>
+      </w:rPr>
+    </w:lvl>
+    <w:lvl w:ilvl="7" w:tplc="040C0003" w:tentative="1">
+      <w:start w:val="1"/>
+      <w:numFmt w:val="bullet"/>
+      <w:lvlText w:val="o"/>
+      <w:lvlJc w:val="left"/>
+      <w:pPr>
+        <w:ind w:left="5760" w:hanging="360"/>
+      </w:pPr>
+      <w:rPr>
+        <w:rFonts w:ascii="Courier New" w:hAnsi="Courier New" w:cs="Courier New" w:hint="default"/>
+      </w:rPr>
+    </w:lvl>
+    <w:lvl w:ilvl="8" w:tplc="040C0005" w:tentative="1">
+      <w:start w:val="1"/>
+      <w:numFmt w:val="bullet"/>
+      <w:lvlText w:val=""/>
+      <w:lvlJc w:val="left"/>
+      <w:pPr>
+        <w:ind w:left="6480" w:hanging="360"/>
+      </w:pPr>
+      <w:rPr>
+        <w:rFonts w:ascii="Wingdings" w:hAnsi="Wingdings" w:hint="default"/>
+      </w:rPr>
+    </w:lvl>
+  </w:abstractNum>
   <w:num w:numId="1" w16cid:durableId="808206931">
-    <w:abstractNumId w:val="5"/>
+    <w:abstractNumId w:val="6"/>
   </w:num>
   <w:num w:numId="2" w16cid:durableId="662857829">
     <w:abstractNumId w:val="1"/>
   </w:num>
   <w:num w:numId="3" w16cid:durableId="1987854842">
+    <w:abstractNumId w:val="14"/>
+  </w:num>
+  <w:num w:numId="4" w16cid:durableId="1413355586">
     <w:abstractNumId w:val="12"/>
   </w:num>
-  <w:num w:numId="4" w16cid:durableId="1413355586">
+  <w:num w:numId="5" w16cid:durableId="449860428">
+    <w:abstractNumId w:val="13"/>
+  </w:num>
+  <w:num w:numId="6" w16cid:durableId="1203059899">
     <w:abstractNumId w:val="10"/>
   </w:num>
-  <w:num w:numId="5" w16cid:durableId="449860428">
-    <w:abstractNumId w:val="11"/>
-  </w:num>
-  <w:num w:numId="6" w16cid:durableId="1203059899">
+  <w:num w:numId="7" w16cid:durableId="399448962">
     <w:abstractNumId w:val="8"/>
   </w:num>
-  <w:num w:numId="7" w16cid:durableId="399448962">
-    <w:abstractNumId w:val="6"/>
-  </w:num>
   <w:num w:numId="8" w16cid:durableId="1543974705">
-    <w:abstractNumId w:val="3"/>
+    <w:abstractNumId w:val="4"/>
   </w:num>
   <w:num w:numId="9" w16cid:durableId="1211960836">
-    <w:abstractNumId w:val="4"/>
+    <w:abstractNumId w:val="5"/>
   </w:num>
   <w:num w:numId="10" w16cid:durableId="1311399295">
-    <w:abstractNumId w:val="13"/>
+    <w:abstractNumId w:val="15"/>
   </w:num>
   <w:num w:numId="11" w16cid:durableId="648561140">
     <w:abstractNumId w:val="0"/>
   </w:num>
   <w:num w:numId="12" w16cid:durableId="325667417">
-    <w:abstractNumId w:val="14"/>
+    <w:abstractNumId w:val="16"/>
   </w:num>
   <w:num w:numId="13" w16cid:durableId="1129283527">
-    <w:abstractNumId w:val="21"/>
+    <w:abstractNumId w:val="25"/>
   </w:num>
   <w:num w:numId="14" w16cid:durableId="1549146680">
-    <w:abstractNumId w:val="18"/>
+    <w:abstractNumId w:val="20"/>
   </w:num>
   <w:num w:numId="15" w16cid:durableId="1220895052">
-    <w:abstractNumId w:val="19"/>
+    <w:abstractNumId w:val="21"/>
   </w:num>
   <w:num w:numId="16" w16cid:durableId="2128308804">
     <w:abstractNumId w:val="2"/>
   </w:num>
   <w:num w:numId="17" w16cid:durableId="1635022020">
-    <w:abstractNumId w:val="20"/>
+    <w:abstractNumId w:val="24"/>
   </w:num>
   <w:num w:numId="18" w16cid:durableId="792987178">
-    <w:abstractNumId w:val="16"/>
+    <w:abstractNumId w:val="18"/>
   </w:num>
   <w:num w:numId="19" w16cid:durableId="2011443334">
+    <w:abstractNumId w:val="11"/>
+  </w:num>
+  <w:num w:numId="20" w16cid:durableId="1778332352">
+    <w:abstractNumId w:val="19"/>
+  </w:num>
+  <w:num w:numId="21" w16cid:durableId="1048257389">
+    <w:abstractNumId w:val="17"/>
+  </w:num>
+  <w:num w:numId="22" w16cid:durableId="1037392648">
     <w:abstractNumId w:val="9"/>
   </w:num>
-  <w:num w:numId="20" w16cid:durableId="1778332352">
-    <w:abstractNumId w:val="17"/>
+  <w:num w:numId="23" w16cid:durableId="2009359546">
+    <w:abstractNumId w:val="22"/>
   </w:num>
-  <w:num w:numId="21" w16cid:durableId="1048257389">
-    <w:abstractNumId w:val="15"/>
+  <w:num w:numId="24" w16cid:durableId="1854680636">
+    <w:abstractNumId w:val="26"/>
   </w:num>
-  <w:num w:numId="22" w16cid:durableId="1037392648">
+  <w:num w:numId="25" w16cid:durableId="566034591">
+    <w:abstractNumId w:val="23"/>
+  </w:num>
+  <w:num w:numId="26" w16cid:durableId="1856265649">
     <w:abstractNumId w:val="7"/>
+  </w:num>
+  <w:num w:numId="27" w16cid:durableId="1881278090">
+    <w:abstractNumId w:val="3"/>
   </w:num>
 </w:numbering>
 </file>
@@ -15117,18 +15316,14 @@
     <w:link w:val="Heading1Char"/>
     <w:uiPriority w:val="9"/>
     <w:qFormat/>
-    <w:rsid w:val="00D326A9"/>
+    <w:rsid w:val="003151E4"/>
     <w:pPr>
-      <w:keepNext/>
-      <w:keepLines/>
-      <w:spacing w:before="240" w:after="0"/>
       <w:outlineLvl w:val="0"/>
     </w:pPr>
     <w:rPr>
-      <w:rFonts w:asciiTheme="majorHAnsi" w:eastAsiaTheme="majorEastAsia" w:hAnsiTheme="majorHAnsi" w:cstheme="majorBidi"/>
-      <w:color w:val="2F5496" w:themeColor="accent1" w:themeShade="BF"/>
-      <w:sz w:val="32"/>
-      <w:szCs w:val="32"/>
+      <w:b/>
+      <w:caps/>
+      <w:color w:val="4472C4" w:themeColor="accent1"/>
     </w:rPr>
   </w:style>
   <w:style w:type="paragraph" w:styleId="Heading2">
@@ -15139,18 +15334,12 @@
     <w:uiPriority w:val="9"/>
     <w:unhideWhenUsed/>
     <w:qFormat/>
-    <w:rsid w:val="00CD0276"/>
+    <w:rsid w:val="003151E4"/>
     <w:pPr>
-      <w:keepNext/>
-      <w:keepLines/>
-      <w:spacing w:before="40" w:after="0"/>
       <w:outlineLvl w:val="1"/>
     </w:pPr>
     <w:rPr>
-      <w:rFonts w:asciiTheme="majorHAnsi" w:eastAsiaTheme="majorEastAsia" w:hAnsiTheme="majorHAnsi" w:cstheme="majorBidi"/>
-      <w:color w:val="2F5496" w:themeColor="accent1" w:themeShade="BF"/>
-      <w:sz w:val="26"/>
-      <w:szCs w:val="26"/>
+      <w:b/>
     </w:rPr>
   </w:style>
   <w:style w:type="paragraph" w:styleId="Heading4">
@@ -15229,12 +15418,11 @@
     <w:basedOn w:val="DefaultParagraphFont"/>
     <w:link w:val="Heading1"/>
     <w:uiPriority w:val="9"/>
-    <w:rsid w:val="00D326A9"/>
+    <w:rsid w:val="003151E4"/>
     <w:rPr>
-      <w:rFonts w:asciiTheme="majorHAnsi" w:eastAsiaTheme="majorEastAsia" w:hAnsiTheme="majorHAnsi" w:cstheme="majorBidi"/>
-      <w:color w:val="2F5496" w:themeColor="accent1" w:themeShade="BF"/>
-      <w:sz w:val="32"/>
-      <w:szCs w:val="32"/>
+      <w:b/>
+      <w:caps/>
+      <w:color w:val="4472C4" w:themeColor="accent1"/>
     </w:rPr>
   </w:style>
   <w:style w:type="paragraph" w:styleId="NoSpacing">
@@ -15330,12 +15518,9 @@
     <w:basedOn w:val="DefaultParagraphFont"/>
     <w:link w:val="Heading2"/>
     <w:uiPriority w:val="9"/>
-    <w:rsid w:val="00CD0276"/>
+    <w:rsid w:val="003151E4"/>
     <w:rPr>
-      <w:rFonts w:asciiTheme="majorHAnsi" w:eastAsiaTheme="majorEastAsia" w:hAnsiTheme="majorHAnsi" w:cstheme="majorBidi"/>
-      <w:color w:val="2F5496" w:themeColor="accent1" w:themeShade="BF"/>
-      <w:sz w:val="26"/>
-      <w:szCs w:val="26"/>
+      <w:b/>
     </w:rPr>
   </w:style>
   <w:style w:type="character" w:customStyle="1" w:styleId="Heading4Char">

</xml_diff>